<commit_message>
Added to project proposal
</commit_message>
<xml_diff>
--- a/Planning (TP1)/Project Proposal.docx
+++ b/Planning (TP1)/Project Proposal.docx
@@ -440,6 +440,3186 @@
           <w:rFonts w:cstheme="minorHAnsi"/>
         </w:rPr>
         <w:t xml:space="preserve"> the code pertaining to the simulation is main.py in what seems like the most intuitive, chronologically organized way possible. </w:t>
+      </w:r>
+    </w:p>
+    <w:p>
+      <w:pPr>
+        <w:tabs>
+          <w:tab w:val="left" w:pos="720"/>
+          <w:tab w:val="left" w:pos="1440"/>
+          <w:tab w:val="left" w:pos="2160"/>
+          <w:tab w:val="left" w:pos="2880"/>
+          <w:tab w:val="left" w:pos="3600"/>
+          <w:tab w:val="left" w:pos="4320"/>
+          <w:tab w:val="left" w:pos="5040"/>
+          <w:tab w:val="left" w:pos="5760"/>
+          <w:tab w:val="left" w:pos="6480"/>
+          <w:tab w:val="left" w:pos="7200"/>
+          <w:tab w:val="left" w:pos="7920"/>
+          <w:tab w:val="left" w:pos="8640"/>
+        </w:tabs>
+        <w:autoSpaceDE w:val="0"/>
+        <w:autoSpaceDN w:val="0"/>
+        <w:adjustRightInd w:val="0"/>
+        <w:rPr>
+          <w:rFonts w:cstheme="minorHAnsi"/>
+        </w:rPr>
+      </w:pPr>
+    </w:p>
+    <w:p>
+      <w:pPr>
+        <w:tabs>
+          <w:tab w:val="left" w:pos="720"/>
+          <w:tab w:val="left" w:pos="1440"/>
+          <w:tab w:val="left" w:pos="2160"/>
+          <w:tab w:val="left" w:pos="2880"/>
+          <w:tab w:val="left" w:pos="3600"/>
+          <w:tab w:val="left" w:pos="4320"/>
+          <w:tab w:val="left" w:pos="5040"/>
+          <w:tab w:val="left" w:pos="5760"/>
+          <w:tab w:val="left" w:pos="6480"/>
+          <w:tab w:val="left" w:pos="7200"/>
+          <w:tab w:val="left" w:pos="7920"/>
+          <w:tab w:val="left" w:pos="8640"/>
+        </w:tabs>
+        <w:autoSpaceDE w:val="0"/>
+        <w:autoSpaceDN w:val="0"/>
+        <w:adjustRightInd w:val="0"/>
+        <w:rPr>
+          <w:rFonts w:cstheme="minorHAnsi"/>
+          <w:b/>
+          <w:bCs/>
+        </w:rPr>
+      </w:pPr>
+      <w:r>
+        <w:rPr>
+          <w:rFonts w:cstheme="minorHAnsi"/>
+          <w:b/>
+          <w:bCs/>
+        </w:rPr>
+        <w:t>Algorithmic Plan</w:t>
+      </w:r>
+    </w:p>
+    <w:p>
+      <w:pPr>
+        <w:tabs>
+          <w:tab w:val="left" w:pos="720"/>
+          <w:tab w:val="left" w:pos="1440"/>
+          <w:tab w:val="left" w:pos="2160"/>
+          <w:tab w:val="left" w:pos="2880"/>
+          <w:tab w:val="left" w:pos="3600"/>
+          <w:tab w:val="left" w:pos="4320"/>
+          <w:tab w:val="left" w:pos="5040"/>
+          <w:tab w:val="left" w:pos="5760"/>
+          <w:tab w:val="left" w:pos="6480"/>
+          <w:tab w:val="left" w:pos="7200"/>
+          <w:tab w:val="left" w:pos="7920"/>
+          <w:tab w:val="left" w:pos="8640"/>
+        </w:tabs>
+        <w:autoSpaceDE w:val="0"/>
+        <w:autoSpaceDN w:val="0"/>
+        <w:adjustRightInd w:val="0"/>
+        <w:rPr>
+          <w:rFonts w:cstheme="minorHAnsi"/>
+          <w:b/>
+          <w:bCs/>
+        </w:rPr>
+      </w:pPr>
+    </w:p>
+    <w:p>
+      <w:pPr>
+        <w:tabs>
+          <w:tab w:val="left" w:pos="720"/>
+          <w:tab w:val="left" w:pos="1440"/>
+          <w:tab w:val="left" w:pos="2160"/>
+          <w:tab w:val="left" w:pos="2880"/>
+          <w:tab w:val="left" w:pos="3600"/>
+          <w:tab w:val="left" w:pos="4320"/>
+          <w:tab w:val="left" w:pos="5040"/>
+          <w:tab w:val="left" w:pos="5760"/>
+          <w:tab w:val="left" w:pos="6480"/>
+          <w:tab w:val="left" w:pos="7200"/>
+          <w:tab w:val="left" w:pos="7920"/>
+          <w:tab w:val="left" w:pos="8640"/>
+        </w:tabs>
+        <w:autoSpaceDE w:val="0"/>
+        <w:autoSpaceDN w:val="0"/>
+        <w:adjustRightInd w:val="0"/>
+        <w:rPr>
+          <w:rFonts w:cstheme="minorHAnsi"/>
+          <w:u w:val="single"/>
+        </w:rPr>
+      </w:pPr>
+      <w:r>
+        <w:rPr>
+          <w:rFonts w:cstheme="minorHAnsi"/>
+          <w:b/>
+          <w:bCs/>
+        </w:rPr>
+        <w:tab/>
+      </w:r>
+      <w:r>
+        <w:rPr>
+          <w:rFonts w:cstheme="minorHAnsi"/>
+          <w:u w:val="single"/>
+        </w:rPr>
+        <w:t>Animals Interacting in the Ecosystem</w:t>
+      </w:r>
+      <w:r>
+        <w:rPr>
+          <w:rFonts w:cstheme="minorHAnsi"/>
+          <w:u w:val="single"/>
+        </w:rPr>
+        <w:t xml:space="preserve"> (very hard)</w:t>
+      </w:r>
+    </w:p>
+    <w:p>
+      <w:pPr>
+        <w:tabs>
+          <w:tab w:val="left" w:pos="720"/>
+          <w:tab w:val="left" w:pos="1440"/>
+          <w:tab w:val="left" w:pos="2160"/>
+          <w:tab w:val="left" w:pos="2880"/>
+          <w:tab w:val="left" w:pos="3600"/>
+          <w:tab w:val="left" w:pos="4320"/>
+          <w:tab w:val="left" w:pos="5040"/>
+          <w:tab w:val="left" w:pos="5760"/>
+          <w:tab w:val="left" w:pos="6480"/>
+          <w:tab w:val="left" w:pos="7200"/>
+          <w:tab w:val="left" w:pos="7920"/>
+          <w:tab w:val="left" w:pos="8640"/>
+        </w:tabs>
+        <w:autoSpaceDE w:val="0"/>
+        <w:autoSpaceDN w:val="0"/>
+        <w:adjustRightInd w:val="0"/>
+        <w:rPr>
+          <w:rFonts w:cstheme="minorHAnsi"/>
+          <w:u w:val="single"/>
+        </w:rPr>
+      </w:pPr>
+    </w:p>
+    <w:p>
+      <w:pPr>
+        <w:tabs>
+          <w:tab w:val="left" w:pos="720"/>
+          <w:tab w:val="left" w:pos="1440"/>
+          <w:tab w:val="left" w:pos="2160"/>
+          <w:tab w:val="left" w:pos="2880"/>
+          <w:tab w:val="left" w:pos="3600"/>
+          <w:tab w:val="left" w:pos="4320"/>
+          <w:tab w:val="left" w:pos="5040"/>
+          <w:tab w:val="left" w:pos="5760"/>
+          <w:tab w:val="left" w:pos="6480"/>
+          <w:tab w:val="left" w:pos="7200"/>
+          <w:tab w:val="left" w:pos="7920"/>
+          <w:tab w:val="left" w:pos="8640"/>
+        </w:tabs>
+        <w:autoSpaceDE w:val="0"/>
+        <w:autoSpaceDN w:val="0"/>
+        <w:adjustRightInd w:val="0"/>
+        <w:ind w:left="1440"/>
+        <w:rPr>
+          <w:rFonts w:cstheme="minorHAnsi"/>
+        </w:rPr>
+      </w:pPr>
+      <w:r>
+        <w:rPr>
+          <w:rFonts w:cstheme="minorHAnsi"/>
+        </w:rPr>
+        <w:t>This will be the hardest, most algorithmically complex feature to implement by far. There are many parts to this system, of which I will list in the order that they must be implemented:</w:t>
+      </w:r>
+    </w:p>
+    <w:p>
+      <w:pPr>
+        <w:pStyle w:val="ListParagraph"/>
+        <w:numPr>
+          <w:ilvl w:val="0"/>
+          <w:numId w:val="6"/>
+        </w:numPr>
+        <w:tabs>
+          <w:tab w:val="left" w:pos="720"/>
+          <w:tab w:val="left" w:pos="1440"/>
+          <w:tab w:val="left" w:pos="2160"/>
+          <w:tab w:val="left" w:pos="2880"/>
+          <w:tab w:val="left" w:pos="3600"/>
+          <w:tab w:val="left" w:pos="4320"/>
+          <w:tab w:val="left" w:pos="5040"/>
+          <w:tab w:val="left" w:pos="5760"/>
+          <w:tab w:val="left" w:pos="6480"/>
+          <w:tab w:val="left" w:pos="7200"/>
+          <w:tab w:val="left" w:pos="7920"/>
+          <w:tab w:val="left" w:pos="8640"/>
+        </w:tabs>
+        <w:autoSpaceDE w:val="0"/>
+        <w:autoSpaceDN w:val="0"/>
+        <w:adjustRightInd w:val="0"/>
+        <w:rPr>
+          <w:rFonts w:cstheme="minorHAnsi"/>
+        </w:rPr>
+      </w:pPr>
+      <w:r>
+        <w:rPr>
+          <w:rFonts w:cstheme="minorHAnsi"/>
+        </w:rPr>
+        <w:t>Dynamically create instances of animal objects</w:t>
+      </w:r>
+    </w:p>
+    <w:p>
+      <w:pPr>
+        <w:pStyle w:val="ListParagraph"/>
+        <w:numPr>
+          <w:ilvl w:val="0"/>
+          <w:numId w:val="6"/>
+        </w:numPr>
+        <w:tabs>
+          <w:tab w:val="left" w:pos="720"/>
+          <w:tab w:val="left" w:pos="1440"/>
+          <w:tab w:val="left" w:pos="2160"/>
+          <w:tab w:val="left" w:pos="2880"/>
+          <w:tab w:val="left" w:pos="3600"/>
+          <w:tab w:val="left" w:pos="4320"/>
+          <w:tab w:val="left" w:pos="5040"/>
+          <w:tab w:val="left" w:pos="5760"/>
+          <w:tab w:val="left" w:pos="6480"/>
+          <w:tab w:val="left" w:pos="7200"/>
+          <w:tab w:val="left" w:pos="7920"/>
+          <w:tab w:val="left" w:pos="8640"/>
+        </w:tabs>
+        <w:autoSpaceDE w:val="0"/>
+        <w:autoSpaceDN w:val="0"/>
+        <w:adjustRightInd w:val="0"/>
+        <w:rPr>
+          <w:rFonts w:cstheme="minorHAnsi"/>
+        </w:rPr>
+      </w:pPr>
+      <w:r>
+        <w:rPr>
+          <w:rFonts w:cstheme="minorHAnsi"/>
+        </w:rPr>
+        <w:t>Dynamically display images of the animal objects in the terrain</w:t>
+      </w:r>
+    </w:p>
+    <w:p>
+      <w:pPr>
+        <w:pStyle w:val="ListParagraph"/>
+        <w:numPr>
+          <w:ilvl w:val="0"/>
+          <w:numId w:val="6"/>
+        </w:numPr>
+        <w:tabs>
+          <w:tab w:val="left" w:pos="720"/>
+          <w:tab w:val="left" w:pos="1440"/>
+          <w:tab w:val="left" w:pos="2160"/>
+          <w:tab w:val="left" w:pos="2880"/>
+          <w:tab w:val="left" w:pos="3600"/>
+          <w:tab w:val="left" w:pos="4320"/>
+          <w:tab w:val="left" w:pos="5040"/>
+          <w:tab w:val="left" w:pos="5760"/>
+          <w:tab w:val="left" w:pos="6480"/>
+          <w:tab w:val="left" w:pos="7200"/>
+          <w:tab w:val="left" w:pos="7920"/>
+          <w:tab w:val="left" w:pos="8640"/>
+        </w:tabs>
+        <w:autoSpaceDE w:val="0"/>
+        <w:autoSpaceDN w:val="0"/>
+        <w:adjustRightInd w:val="0"/>
+        <w:rPr>
+          <w:rFonts w:cstheme="minorHAnsi"/>
+        </w:rPr>
+      </w:pPr>
+      <w:r>
+        <w:rPr>
+          <w:rFonts w:cstheme="minorHAnsi"/>
+        </w:rPr>
+        <w:t>Use pathfinding-like technology that will allow animals to chase after one another, water, food, etc.</w:t>
+      </w:r>
+    </w:p>
+    <w:p>
+      <w:pPr>
+        <w:pStyle w:val="ListParagraph"/>
+        <w:numPr>
+          <w:ilvl w:val="0"/>
+          <w:numId w:val="6"/>
+        </w:numPr>
+        <w:tabs>
+          <w:tab w:val="left" w:pos="720"/>
+          <w:tab w:val="left" w:pos="1440"/>
+          <w:tab w:val="left" w:pos="2160"/>
+          <w:tab w:val="left" w:pos="2880"/>
+          <w:tab w:val="left" w:pos="3600"/>
+          <w:tab w:val="left" w:pos="4320"/>
+          <w:tab w:val="left" w:pos="5040"/>
+          <w:tab w:val="left" w:pos="5760"/>
+          <w:tab w:val="left" w:pos="6480"/>
+          <w:tab w:val="left" w:pos="7200"/>
+          <w:tab w:val="left" w:pos="7920"/>
+          <w:tab w:val="left" w:pos="8640"/>
+        </w:tabs>
+        <w:autoSpaceDE w:val="0"/>
+        <w:autoSpaceDN w:val="0"/>
+        <w:adjustRightInd w:val="0"/>
+        <w:rPr>
+          <w:rFonts w:cstheme="minorHAnsi"/>
+        </w:rPr>
+      </w:pPr>
+      <w:r>
+        <w:rPr>
+          <w:rFonts w:cstheme="minorHAnsi"/>
+        </w:rPr>
+        <w:t>Create more instances of animal objects when animals have offspring</w:t>
+      </w:r>
+    </w:p>
+    <w:p>
+      <w:pPr>
+        <w:pStyle w:val="ListParagraph"/>
+        <w:numPr>
+          <w:ilvl w:val="0"/>
+          <w:numId w:val="6"/>
+        </w:numPr>
+        <w:tabs>
+          <w:tab w:val="left" w:pos="720"/>
+          <w:tab w:val="left" w:pos="1440"/>
+          <w:tab w:val="left" w:pos="2160"/>
+          <w:tab w:val="left" w:pos="2880"/>
+          <w:tab w:val="left" w:pos="3600"/>
+          <w:tab w:val="left" w:pos="4320"/>
+          <w:tab w:val="left" w:pos="5040"/>
+          <w:tab w:val="left" w:pos="5760"/>
+          <w:tab w:val="left" w:pos="6480"/>
+          <w:tab w:val="left" w:pos="7200"/>
+          <w:tab w:val="left" w:pos="7920"/>
+          <w:tab w:val="left" w:pos="8640"/>
+        </w:tabs>
+        <w:autoSpaceDE w:val="0"/>
+        <w:autoSpaceDN w:val="0"/>
+        <w:adjustRightInd w:val="0"/>
+        <w:rPr>
+          <w:rFonts w:cstheme="minorHAnsi"/>
+        </w:rPr>
+      </w:pPr>
+      <w:r>
+        <w:rPr>
+          <w:rFonts w:cstheme="minorHAnsi"/>
+        </w:rPr>
+        <w:lastRenderedPageBreak/>
+        <w:t xml:space="preserve">Delete instances of animal objects when they die, </w:t>
+      </w:r>
+      <w:proofErr w:type="gramStart"/>
+      <w:r>
+        <w:rPr>
+          <w:rFonts w:cstheme="minorHAnsi"/>
+        </w:rPr>
+        <w:t>and also</w:t>
+      </w:r>
+      <w:proofErr w:type="gramEnd"/>
+      <w:r>
+        <w:rPr>
+          <w:rFonts w:cstheme="minorHAnsi"/>
+        </w:rPr>
+        <w:t xml:space="preserve"> delete their image from the screen</w:t>
+      </w:r>
+    </w:p>
+    <w:p>
+      <w:pPr>
+        <w:pStyle w:val="ListParagraph"/>
+        <w:numPr>
+          <w:ilvl w:val="0"/>
+          <w:numId w:val="6"/>
+        </w:numPr>
+        <w:tabs>
+          <w:tab w:val="left" w:pos="720"/>
+          <w:tab w:val="left" w:pos="1440"/>
+          <w:tab w:val="left" w:pos="2160"/>
+          <w:tab w:val="left" w:pos="2880"/>
+          <w:tab w:val="left" w:pos="3600"/>
+          <w:tab w:val="left" w:pos="4320"/>
+          <w:tab w:val="left" w:pos="5040"/>
+          <w:tab w:val="left" w:pos="5760"/>
+          <w:tab w:val="left" w:pos="6480"/>
+          <w:tab w:val="left" w:pos="7200"/>
+          <w:tab w:val="left" w:pos="7920"/>
+          <w:tab w:val="left" w:pos="8640"/>
+        </w:tabs>
+        <w:autoSpaceDE w:val="0"/>
+        <w:autoSpaceDN w:val="0"/>
+        <w:adjustRightInd w:val="0"/>
+        <w:rPr>
+          <w:rFonts w:cstheme="minorHAnsi"/>
+        </w:rPr>
+      </w:pPr>
+      <w:r>
+        <w:rPr>
+          <w:rFonts w:cstheme="minorHAnsi"/>
+        </w:rPr>
+        <w:t>Modify animal attributes on initialization to reflect when an animal has mutated</w:t>
+      </w:r>
+    </w:p>
+    <w:p>
+      <w:pPr>
+        <w:pStyle w:val="ListParagraph"/>
+        <w:numPr>
+          <w:ilvl w:val="0"/>
+          <w:numId w:val="6"/>
+        </w:numPr>
+        <w:tabs>
+          <w:tab w:val="left" w:pos="720"/>
+          <w:tab w:val="left" w:pos="1440"/>
+          <w:tab w:val="left" w:pos="2160"/>
+          <w:tab w:val="left" w:pos="2880"/>
+          <w:tab w:val="left" w:pos="3600"/>
+          <w:tab w:val="left" w:pos="4320"/>
+          <w:tab w:val="left" w:pos="5040"/>
+          <w:tab w:val="left" w:pos="5760"/>
+          <w:tab w:val="left" w:pos="6480"/>
+          <w:tab w:val="left" w:pos="7200"/>
+          <w:tab w:val="left" w:pos="7920"/>
+          <w:tab w:val="left" w:pos="8640"/>
+        </w:tabs>
+        <w:autoSpaceDE w:val="0"/>
+        <w:autoSpaceDN w:val="0"/>
+        <w:adjustRightInd w:val="0"/>
+        <w:rPr>
+          <w:rFonts w:cstheme="minorHAnsi"/>
+        </w:rPr>
+      </w:pPr>
+      <w:r>
+        <w:rPr>
+          <w:rFonts w:cstheme="minorHAnsi"/>
+        </w:rPr>
+        <w:t>While doing all of this, accurately keep track of each instance’s attributes</w:t>
+      </w:r>
+    </w:p>
+    <w:p>
+      <w:pPr>
+        <w:tabs>
+          <w:tab w:val="left" w:pos="720"/>
+          <w:tab w:val="left" w:pos="1440"/>
+          <w:tab w:val="left" w:pos="2160"/>
+          <w:tab w:val="left" w:pos="2880"/>
+          <w:tab w:val="left" w:pos="3600"/>
+          <w:tab w:val="left" w:pos="4320"/>
+          <w:tab w:val="left" w:pos="5040"/>
+          <w:tab w:val="left" w:pos="5760"/>
+          <w:tab w:val="left" w:pos="6480"/>
+          <w:tab w:val="left" w:pos="7200"/>
+          <w:tab w:val="left" w:pos="7920"/>
+          <w:tab w:val="left" w:pos="8640"/>
+        </w:tabs>
+        <w:autoSpaceDE w:val="0"/>
+        <w:autoSpaceDN w:val="0"/>
+        <w:adjustRightInd w:val="0"/>
+        <w:rPr>
+          <w:rFonts w:cstheme="minorHAnsi"/>
+          <w:b/>
+          <w:bCs/>
+        </w:rPr>
+      </w:pPr>
+    </w:p>
+    <w:p>
+      <w:pPr>
+        <w:tabs>
+          <w:tab w:val="left" w:pos="720"/>
+          <w:tab w:val="left" w:pos="1440"/>
+          <w:tab w:val="left" w:pos="2160"/>
+          <w:tab w:val="left" w:pos="2880"/>
+          <w:tab w:val="left" w:pos="3600"/>
+          <w:tab w:val="left" w:pos="4320"/>
+          <w:tab w:val="left" w:pos="5040"/>
+          <w:tab w:val="left" w:pos="5760"/>
+          <w:tab w:val="left" w:pos="6480"/>
+          <w:tab w:val="left" w:pos="7200"/>
+          <w:tab w:val="left" w:pos="7920"/>
+          <w:tab w:val="left" w:pos="8640"/>
+        </w:tabs>
+        <w:autoSpaceDE w:val="0"/>
+        <w:autoSpaceDN w:val="0"/>
+        <w:adjustRightInd w:val="0"/>
+        <w:rPr>
+          <w:rFonts w:cstheme="minorHAnsi"/>
+        </w:rPr>
+      </w:pPr>
+      <w:r>
+        <w:rPr>
+          <w:rFonts w:cstheme="minorHAnsi"/>
+          <w:b/>
+          <w:bCs/>
+        </w:rPr>
+        <w:tab/>
+      </w:r>
+      <w:r>
+        <w:rPr>
+          <w:rFonts w:cstheme="minorHAnsi"/>
+          <w:u w:val="single"/>
+        </w:rPr>
+        <w:t>Terrain Generation</w:t>
+      </w:r>
+      <w:r>
+        <w:rPr>
+          <w:rFonts w:cstheme="minorHAnsi"/>
+          <w:u w:val="single"/>
+        </w:rPr>
+        <w:t xml:space="preserve"> (hard)</w:t>
+      </w:r>
+    </w:p>
+    <w:p>
+      <w:pPr>
+        <w:tabs>
+          <w:tab w:val="left" w:pos="720"/>
+          <w:tab w:val="left" w:pos="1440"/>
+          <w:tab w:val="left" w:pos="2160"/>
+          <w:tab w:val="left" w:pos="2880"/>
+          <w:tab w:val="left" w:pos="3600"/>
+          <w:tab w:val="left" w:pos="4320"/>
+          <w:tab w:val="left" w:pos="5040"/>
+          <w:tab w:val="left" w:pos="5760"/>
+          <w:tab w:val="left" w:pos="6480"/>
+          <w:tab w:val="left" w:pos="7200"/>
+          <w:tab w:val="left" w:pos="7920"/>
+          <w:tab w:val="left" w:pos="8640"/>
+        </w:tabs>
+        <w:autoSpaceDE w:val="0"/>
+        <w:autoSpaceDN w:val="0"/>
+        <w:adjustRightInd w:val="0"/>
+        <w:rPr>
+          <w:rFonts w:cstheme="minorHAnsi"/>
+          <w:u w:val="single"/>
+        </w:rPr>
+      </w:pPr>
+    </w:p>
+    <w:p>
+      <w:pPr>
+        <w:tabs>
+          <w:tab w:val="left" w:pos="720"/>
+          <w:tab w:val="left" w:pos="1440"/>
+          <w:tab w:val="left" w:pos="2160"/>
+          <w:tab w:val="left" w:pos="2880"/>
+          <w:tab w:val="left" w:pos="3600"/>
+          <w:tab w:val="left" w:pos="4320"/>
+          <w:tab w:val="left" w:pos="5040"/>
+          <w:tab w:val="left" w:pos="5760"/>
+          <w:tab w:val="left" w:pos="6480"/>
+          <w:tab w:val="left" w:pos="7200"/>
+          <w:tab w:val="left" w:pos="7920"/>
+          <w:tab w:val="left" w:pos="8640"/>
+        </w:tabs>
+        <w:autoSpaceDE w:val="0"/>
+        <w:autoSpaceDN w:val="0"/>
+        <w:adjustRightInd w:val="0"/>
+        <w:ind w:left="1440"/>
+        <w:rPr>
+          <w:rFonts w:cstheme="minorHAnsi"/>
+        </w:rPr>
+      </w:pPr>
+      <w:r>
+        <w:rPr>
+          <w:rFonts w:cstheme="minorHAnsi"/>
+        </w:rPr>
+        <w:t>This feature will also be algorithmically complex. There will be four main parts to the terrain generation:</w:t>
+      </w:r>
+    </w:p>
+    <w:p>
+      <w:pPr>
+        <w:pStyle w:val="ListParagraph"/>
+        <w:numPr>
+          <w:ilvl w:val="0"/>
+          <w:numId w:val="7"/>
+        </w:numPr>
+        <w:tabs>
+          <w:tab w:val="left" w:pos="720"/>
+          <w:tab w:val="left" w:pos="1440"/>
+          <w:tab w:val="left" w:pos="2160"/>
+          <w:tab w:val="left" w:pos="2880"/>
+          <w:tab w:val="left" w:pos="3600"/>
+          <w:tab w:val="left" w:pos="4320"/>
+          <w:tab w:val="left" w:pos="5040"/>
+          <w:tab w:val="left" w:pos="5760"/>
+          <w:tab w:val="left" w:pos="6480"/>
+          <w:tab w:val="left" w:pos="7200"/>
+          <w:tab w:val="left" w:pos="7920"/>
+          <w:tab w:val="left" w:pos="8640"/>
+        </w:tabs>
+        <w:autoSpaceDE w:val="0"/>
+        <w:autoSpaceDN w:val="0"/>
+        <w:adjustRightInd w:val="0"/>
+        <w:rPr>
+          <w:rFonts w:cstheme="minorHAnsi"/>
+        </w:rPr>
+      </w:pPr>
+      <w:r>
+        <w:rPr>
+          <w:rFonts w:cstheme="minorHAnsi"/>
+        </w:rPr>
+        <w:t>Grass (which animals can eat)</w:t>
+      </w:r>
+    </w:p>
+    <w:p>
+      <w:pPr>
+        <w:pStyle w:val="ListParagraph"/>
+        <w:numPr>
+          <w:ilvl w:val="0"/>
+          <w:numId w:val="7"/>
+        </w:numPr>
+        <w:tabs>
+          <w:tab w:val="left" w:pos="720"/>
+          <w:tab w:val="left" w:pos="1440"/>
+          <w:tab w:val="left" w:pos="2160"/>
+          <w:tab w:val="left" w:pos="2880"/>
+          <w:tab w:val="left" w:pos="3600"/>
+          <w:tab w:val="left" w:pos="4320"/>
+          <w:tab w:val="left" w:pos="5040"/>
+          <w:tab w:val="left" w:pos="5760"/>
+          <w:tab w:val="left" w:pos="6480"/>
+          <w:tab w:val="left" w:pos="7200"/>
+          <w:tab w:val="left" w:pos="7920"/>
+          <w:tab w:val="left" w:pos="8640"/>
+        </w:tabs>
+        <w:autoSpaceDE w:val="0"/>
+        <w:autoSpaceDN w:val="0"/>
+        <w:adjustRightInd w:val="0"/>
+        <w:rPr>
+          <w:rFonts w:cstheme="minorHAnsi"/>
+        </w:rPr>
+      </w:pPr>
+      <w:r>
+        <w:rPr>
+          <w:rFonts w:cstheme="minorHAnsi"/>
+        </w:rPr>
+        <w:t>Bare land (when there is nothing there to eat)</w:t>
+      </w:r>
+    </w:p>
+    <w:p>
+      <w:pPr>
+        <w:pStyle w:val="ListParagraph"/>
+        <w:numPr>
+          <w:ilvl w:val="0"/>
+          <w:numId w:val="7"/>
+        </w:numPr>
+        <w:tabs>
+          <w:tab w:val="left" w:pos="720"/>
+          <w:tab w:val="left" w:pos="1440"/>
+          <w:tab w:val="left" w:pos="2160"/>
+          <w:tab w:val="left" w:pos="2880"/>
+          <w:tab w:val="left" w:pos="3600"/>
+          <w:tab w:val="left" w:pos="4320"/>
+          <w:tab w:val="left" w:pos="5040"/>
+          <w:tab w:val="left" w:pos="5760"/>
+          <w:tab w:val="left" w:pos="6480"/>
+          <w:tab w:val="left" w:pos="7200"/>
+          <w:tab w:val="left" w:pos="7920"/>
+          <w:tab w:val="left" w:pos="8640"/>
+        </w:tabs>
+        <w:autoSpaceDE w:val="0"/>
+        <w:autoSpaceDN w:val="0"/>
+        <w:adjustRightInd w:val="0"/>
+        <w:rPr>
+          <w:rFonts w:cstheme="minorHAnsi"/>
+        </w:rPr>
+      </w:pPr>
+      <w:r>
+        <w:rPr>
+          <w:rFonts w:cstheme="minorHAnsi"/>
+        </w:rPr>
+        <w:t>Flowers (extra-nutritious food)</w:t>
+      </w:r>
+    </w:p>
+    <w:p>
+      <w:pPr>
+        <w:pStyle w:val="ListParagraph"/>
+        <w:numPr>
+          <w:ilvl w:val="0"/>
+          <w:numId w:val="7"/>
+        </w:numPr>
+        <w:tabs>
+          <w:tab w:val="left" w:pos="720"/>
+          <w:tab w:val="left" w:pos="1440"/>
+          <w:tab w:val="left" w:pos="2160"/>
+          <w:tab w:val="left" w:pos="2880"/>
+          <w:tab w:val="left" w:pos="3600"/>
+          <w:tab w:val="left" w:pos="4320"/>
+          <w:tab w:val="left" w:pos="5040"/>
+          <w:tab w:val="left" w:pos="5760"/>
+          <w:tab w:val="left" w:pos="6480"/>
+          <w:tab w:val="left" w:pos="7200"/>
+          <w:tab w:val="left" w:pos="7920"/>
+          <w:tab w:val="left" w:pos="8640"/>
+        </w:tabs>
+        <w:autoSpaceDE w:val="0"/>
+        <w:autoSpaceDN w:val="0"/>
+        <w:adjustRightInd w:val="0"/>
+        <w:rPr>
+          <w:rFonts w:cstheme="minorHAnsi"/>
+        </w:rPr>
+      </w:pPr>
+      <w:r>
+        <w:rPr>
+          <w:rFonts w:cstheme="minorHAnsi"/>
+        </w:rPr>
+        <w:t>Water (which animals can drink and possibly swim in)</w:t>
+      </w:r>
+    </w:p>
+    <w:p>
+      <w:pPr>
+        <w:tabs>
+          <w:tab w:val="left" w:pos="720"/>
+          <w:tab w:val="left" w:pos="1440"/>
+          <w:tab w:val="left" w:pos="2160"/>
+          <w:tab w:val="left" w:pos="2880"/>
+          <w:tab w:val="left" w:pos="3600"/>
+          <w:tab w:val="left" w:pos="4320"/>
+          <w:tab w:val="left" w:pos="5040"/>
+          <w:tab w:val="left" w:pos="5760"/>
+          <w:tab w:val="left" w:pos="6480"/>
+          <w:tab w:val="left" w:pos="7200"/>
+          <w:tab w:val="left" w:pos="7920"/>
+          <w:tab w:val="left" w:pos="8640"/>
+        </w:tabs>
+        <w:autoSpaceDE w:val="0"/>
+        <w:autoSpaceDN w:val="0"/>
+        <w:adjustRightInd w:val="0"/>
+        <w:rPr>
+          <w:rFonts w:cstheme="minorHAnsi"/>
+        </w:rPr>
+      </w:pPr>
+    </w:p>
+    <w:p>
+      <w:pPr>
+        <w:tabs>
+          <w:tab w:val="left" w:pos="720"/>
+          <w:tab w:val="left" w:pos="1440"/>
+          <w:tab w:val="left" w:pos="2160"/>
+          <w:tab w:val="left" w:pos="2880"/>
+          <w:tab w:val="left" w:pos="3600"/>
+          <w:tab w:val="left" w:pos="4320"/>
+          <w:tab w:val="left" w:pos="5040"/>
+          <w:tab w:val="left" w:pos="5760"/>
+          <w:tab w:val="left" w:pos="6480"/>
+          <w:tab w:val="left" w:pos="7200"/>
+          <w:tab w:val="left" w:pos="7920"/>
+          <w:tab w:val="left" w:pos="8640"/>
+        </w:tabs>
+        <w:autoSpaceDE w:val="0"/>
+        <w:autoSpaceDN w:val="0"/>
+        <w:adjustRightInd w:val="0"/>
+        <w:ind w:left="1440"/>
+        <w:rPr>
+          <w:rFonts w:cstheme="minorHAnsi"/>
+        </w:rPr>
+      </w:pPr>
+      <w:r>
+        <w:rPr>
+          <w:rFonts w:cstheme="minorHAnsi"/>
+        </w:rPr>
+        <w:t xml:space="preserve">There are currently two possible algorithms for the terrain generation, each one looking something </w:t>
+      </w:r>
+      <w:proofErr w:type="gramStart"/>
+      <w:r>
+        <w:rPr>
+          <w:rFonts w:cstheme="minorHAnsi"/>
+        </w:rPr>
+        <w:t>similar to</w:t>
+      </w:r>
+      <w:proofErr w:type="gramEnd"/>
+      <w:r>
+        <w:rPr>
+          <w:rFonts w:cstheme="minorHAnsi"/>
+        </w:rPr>
+        <w:t xml:space="preserve"> the following pseudocode:</w:t>
+      </w:r>
+    </w:p>
+    <w:p>
+      <w:pPr>
+        <w:pStyle w:val="ListParagraph"/>
+        <w:numPr>
+          <w:ilvl w:val="0"/>
+          <w:numId w:val="9"/>
+        </w:numPr>
+        <w:tabs>
+          <w:tab w:val="left" w:pos="720"/>
+          <w:tab w:val="left" w:pos="1440"/>
+          <w:tab w:val="left" w:pos="2160"/>
+          <w:tab w:val="left" w:pos="2880"/>
+          <w:tab w:val="left" w:pos="3600"/>
+          <w:tab w:val="left" w:pos="4320"/>
+          <w:tab w:val="left" w:pos="5040"/>
+          <w:tab w:val="left" w:pos="5760"/>
+          <w:tab w:val="left" w:pos="6480"/>
+          <w:tab w:val="left" w:pos="7200"/>
+          <w:tab w:val="left" w:pos="7920"/>
+          <w:tab w:val="left" w:pos="8640"/>
+        </w:tabs>
+        <w:autoSpaceDE w:val="0"/>
+        <w:autoSpaceDN w:val="0"/>
+        <w:adjustRightInd w:val="0"/>
+        <w:rPr>
+          <w:rFonts w:cstheme="minorHAnsi"/>
+        </w:rPr>
+      </w:pPr>
+      <w:r>
+        <w:rPr>
+          <w:rFonts w:cstheme="minorHAnsi"/>
+        </w:rPr>
+        <w:t>Option 1</w:t>
+      </w:r>
+      <w:r>
+        <w:rPr>
+          <w:rFonts w:cstheme="minorHAnsi"/>
+        </w:rPr>
+        <w:t xml:space="preserve"> (the less likely candidate)</w:t>
+      </w:r>
+    </w:p>
+    <w:p>
+      <w:pPr>
+        <w:pStyle w:val="ListParagraph"/>
+        <w:numPr>
+          <w:ilvl w:val="1"/>
+          <w:numId w:val="9"/>
+        </w:numPr>
+        <w:tabs>
+          <w:tab w:val="left" w:pos="720"/>
+          <w:tab w:val="left" w:pos="1440"/>
+          <w:tab w:val="left" w:pos="2160"/>
+          <w:tab w:val="left" w:pos="2880"/>
+          <w:tab w:val="left" w:pos="3600"/>
+          <w:tab w:val="left" w:pos="4320"/>
+          <w:tab w:val="left" w:pos="5040"/>
+          <w:tab w:val="left" w:pos="5760"/>
+          <w:tab w:val="left" w:pos="6480"/>
+          <w:tab w:val="left" w:pos="7200"/>
+          <w:tab w:val="left" w:pos="7920"/>
+          <w:tab w:val="left" w:pos="8640"/>
+        </w:tabs>
+        <w:autoSpaceDE w:val="0"/>
+        <w:autoSpaceDN w:val="0"/>
+        <w:adjustRightInd w:val="0"/>
+        <w:rPr>
+          <w:rFonts w:cstheme="minorHAnsi"/>
+        </w:rPr>
+      </w:pPr>
+      <w:r>
+        <w:rPr>
+          <w:rFonts w:cstheme="minorHAnsi"/>
+        </w:rPr>
+        <w:t>Generate a 2D list with dimensions equal to the dimensions of the grid we will be generating. Randomly populate this list with the colors ‘green’ (grass), ‘tan’ (no grass), ‘pink/red/purple’ (flowers), ‘blue’ (water).</w:t>
+      </w:r>
+    </w:p>
+    <w:p>
+      <w:pPr>
+        <w:pStyle w:val="ListParagraph"/>
+        <w:numPr>
+          <w:ilvl w:val="1"/>
+          <w:numId w:val="9"/>
+        </w:numPr>
+        <w:tabs>
+          <w:tab w:val="left" w:pos="720"/>
+          <w:tab w:val="left" w:pos="1440"/>
+          <w:tab w:val="left" w:pos="2160"/>
+          <w:tab w:val="left" w:pos="2880"/>
+          <w:tab w:val="left" w:pos="3600"/>
+          <w:tab w:val="left" w:pos="4320"/>
+          <w:tab w:val="left" w:pos="5040"/>
+          <w:tab w:val="left" w:pos="5760"/>
+          <w:tab w:val="left" w:pos="6480"/>
+          <w:tab w:val="left" w:pos="7200"/>
+          <w:tab w:val="left" w:pos="7920"/>
+          <w:tab w:val="left" w:pos="8640"/>
+        </w:tabs>
+        <w:autoSpaceDE w:val="0"/>
+        <w:autoSpaceDN w:val="0"/>
+        <w:adjustRightInd w:val="0"/>
+        <w:rPr>
+          <w:rFonts w:cstheme="minorHAnsi"/>
+        </w:rPr>
+      </w:pPr>
+      <w:r>
+        <w:rPr>
+          <w:rFonts w:cstheme="minorHAnsi"/>
+        </w:rPr>
+        <w:t>Draw a grid by drawing the cells one by one (like we did in the case studies). Each cell will correspond to an element in the 2D list we generated. That way each cell will also have a color associated to it.</w:t>
+      </w:r>
+    </w:p>
+    <w:p>
+      <w:pPr>
+        <w:pStyle w:val="ListParagraph"/>
+        <w:numPr>
+          <w:ilvl w:val="2"/>
+          <w:numId w:val="9"/>
+        </w:numPr>
+        <w:tabs>
+          <w:tab w:val="left" w:pos="720"/>
+          <w:tab w:val="left" w:pos="1440"/>
+          <w:tab w:val="left" w:pos="2160"/>
+          <w:tab w:val="left" w:pos="2880"/>
+          <w:tab w:val="left" w:pos="3600"/>
+          <w:tab w:val="left" w:pos="4320"/>
+          <w:tab w:val="left" w:pos="5040"/>
+          <w:tab w:val="left" w:pos="5760"/>
+          <w:tab w:val="left" w:pos="6480"/>
+          <w:tab w:val="left" w:pos="7200"/>
+          <w:tab w:val="left" w:pos="7920"/>
+          <w:tab w:val="left" w:pos="8640"/>
+        </w:tabs>
+        <w:autoSpaceDE w:val="0"/>
+        <w:autoSpaceDN w:val="0"/>
+        <w:adjustRightInd w:val="0"/>
+        <w:rPr>
+          <w:rFonts w:cstheme="minorHAnsi"/>
+        </w:rPr>
+      </w:pPr>
+      <w:r>
+        <w:rPr>
+          <w:rFonts w:cstheme="minorHAnsi"/>
+        </w:rPr>
+        <w:t>At this stage, we have a grid with a completely randomized terrain. Nothing looks good or makes sense.</w:t>
+      </w:r>
+    </w:p>
+    <w:p>
+      <w:pPr>
+        <w:pStyle w:val="ListParagraph"/>
+        <w:numPr>
+          <w:ilvl w:val="1"/>
+          <w:numId w:val="9"/>
+        </w:numPr>
+        <w:tabs>
+          <w:tab w:val="left" w:pos="720"/>
+          <w:tab w:val="left" w:pos="1440"/>
+          <w:tab w:val="left" w:pos="2160"/>
+          <w:tab w:val="left" w:pos="2880"/>
+          <w:tab w:val="left" w:pos="3600"/>
+          <w:tab w:val="left" w:pos="4320"/>
+          <w:tab w:val="left" w:pos="5040"/>
+          <w:tab w:val="left" w:pos="5760"/>
+          <w:tab w:val="left" w:pos="6480"/>
+          <w:tab w:val="left" w:pos="7200"/>
+          <w:tab w:val="left" w:pos="7920"/>
+          <w:tab w:val="left" w:pos="8640"/>
+        </w:tabs>
+        <w:autoSpaceDE w:val="0"/>
+        <w:autoSpaceDN w:val="0"/>
+        <w:adjustRightInd w:val="0"/>
+        <w:rPr>
+          <w:rFonts w:cstheme="minorHAnsi"/>
+        </w:rPr>
+      </w:pPr>
+      <w:r>
+        <w:rPr>
+          <w:rFonts w:cstheme="minorHAnsi"/>
+        </w:rPr>
+        <w:t xml:space="preserve">To make it look nicer, we </w:t>
+      </w:r>
+      <w:proofErr w:type="gramStart"/>
+      <w:r>
+        <w:rPr>
+          <w:rFonts w:cstheme="minorHAnsi"/>
+        </w:rPr>
+        <w:t>have to</w:t>
+      </w:r>
+      <w:proofErr w:type="gramEnd"/>
+      <w:r>
+        <w:rPr>
+          <w:rFonts w:cstheme="minorHAnsi"/>
+        </w:rPr>
+        <w:t xml:space="preserve"> group the water together into bodies of water. This is how we do that: while drawing each cell, if we run into a blue cell, we look at </w:t>
+      </w:r>
+      <w:proofErr w:type="gramStart"/>
+      <w:r>
+        <w:rPr>
+          <w:rFonts w:cstheme="minorHAnsi"/>
+        </w:rPr>
+        <w:t>all of</w:t>
+      </w:r>
+      <w:proofErr w:type="gramEnd"/>
+      <w:r>
+        <w:rPr>
+          <w:rFonts w:cstheme="minorHAnsi"/>
+        </w:rPr>
+        <w:t xml:space="preserve"> the surrounding cells a few times, and if they are valid placements, we also make those cells blue. That we have a cohesive body of water.</w:t>
+      </w:r>
+    </w:p>
+    <w:p>
+      <w:pPr>
+        <w:pStyle w:val="ListParagraph"/>
+        <w:numPr>
+          <w:ilvl w:val="2"/>
+          <w:numId w:val="9"/>
+        </w:numPr>
+        <w:tabs>
+          <w:tab w:val="left" w:pos="720"/>
+          <w:tab w:val="left" w:pos="1440"/>
+          <w:tab w:val="left" w:pos="2160"/>
+          <w:tab w:val="left" w:pos="2880"/>
+          <w:tab w:val="left" w:pos="3600"/>
+          <w:tab w:val="left" w:pos="4320"/>
+          <w:tab w:val="left" w:pos="5040"/>
+          <w:tab w:val="left" w:pos="5760"/>
+          <w:tab w:val="left" w:pos="6480"/>
+          <w:tab w:val="left" w:pos="7200"/>
+          <w:tab w:val="left" w:pos="7920"/>
+          <w:tab w:val="left" w:pos="8640"/>
+        </w:tabs>
+        <w:autoSpaceDE w:val="0"/>
+        <w:autoSpaceDN w:val="0"/>
+        <w:adjustRightInd w:val="0"/>
+        <w:rPr>
+          <w:rFonts w:cstheme="minorHAnsi"/>
+        </w:rPr>
+      </w:pPr>
+      <w:r>
+        <w:rPr>
+          <w:rFonts w:cstheme="minorHAnsi"/>
+        </w:rPr>
+        <w:t>We would only do this 2-3 times, or else most of the grid would be water</w:t>
+      </w:r>
+    </w:p>
+    <w:p>
+      <w:pPr>
+        <w:pStyle w:val="ListParagraph"/>
+        <w:numPr>
+          <w:ilvl w:val="1"/>
+          <w:numId w:val="9"/>
+        </w:numPr>
+        <w:tabs>
+          <w:tab w:val="left" w:pos="720"/>
+          <w:tab w:val="left" w:pos="1440"/>
+          <w:tab w:val="left" w:pos="2160"/>
+          <w:tab w:val="left" w:pos="2880"/>
+          <w:tab w:val="left" w:pos="3600"/>
+          <w:tab w:val="left" w:pos="4320"/>
+          <w:tab w:val="left" w:pos="5040"/>
+          <w:tab w:val="left" w:pos="5760"/>
+          <w:tab w:val="left" w:pos="6480"/>
+          <w:tab w:val="left" w:pos="7200"/>
+          <w:tab w:val="left" w:pos="7920"/>
+          <w:tab w:val="left" w:pos="8640"/>
+        </w:tabs>
+        <w:autoSpaceDE w:val="0"/>
+        <w:autoSpaceDN w:val="0"/>
+        <w:adjustRightInd w:val="0"/>
+        <w:rPr>
+          <w:rFonts w:cstheme="minorHAnsi"/>
+        </w:rPr>
+      </w:pPr>
+      <w:r>
+        <w:rPr>
+          <w:rFonts w:cstheme="minorHAnsi"/>
+        </w:rPr>
+        <w:t>The random pink/red/purple cells would represent flowers</w:t>
+      </w:r>
+    </w:p>
+    <w:p>
+      <w:pPr>
+        <w:pStyle w:val="ListParagraph"/>
+        <w:numPr>
+          <w:ilvl w:val="0"/>
+          <w:numId w:val="9"/>
+        </w:numPr>
+        <w:tabs>
+          <w:tab w:val="left" w:pos="720"/>
+          <w:tab w:val="left" w:pos="1440"/>
+          <w:tab w:val="left" w:pos="2160"/>
+          <w:tab w:val="left" w:pos="2880"/>
+          <w:tab w:val="left" w:pos="3600"/>
+          <w:tab w:val="left" w:pos="4320"/>
+          <w:tab w:val="left" w:pos="5040"/>
+          <w:tab w:val="left" w:pos="5760"/>
+          <w:tab w:val="left" w:pos="6480"/>
+          <w:tab w:val="left" w:pos="7200"/>
+          <w:tab w:val="left" w:pos="7920"/>
+          <w:tab w:val="left" w:pos="8640"/>
+        </w:tabs>
+        <w:autoSpaceDE w:val="0"/>
+        <w:autoSpaceDN w:val="0"/>
+        <w:adjustRightInd w:val="0"/>
+        <w:rPr>
+          <w:rFonts w:cstheme="minorHAnsi"/>
+        </w:rPr>
+      </w:pPr>
+      <w:r>
+        <w:rPr>
+          <w:rFonts w:cstheme="minorHAnsi"/>
+        </w:rPr>
+        <w:t>Option 2</w:t>
+      </w:r>
+      <w:r>
+        <w:rPr>
+          <w:rFonts w:cstheme="minorHAnsi"/>
+        </w:rPr>
+        <w:t xml:space="preserve"> (the much more likely candidate)</w:t>
+      </w:r>
+    </w:p>
+    <w:p>
+      <w:pPr>
+        <w:pStyle w:val="ListParagraph"/>
+        <w:numPr>
+          <w:ilvl w:val="1"/>
+          <w:numId w:val="9"/>
+        </w:numPr>
+        <w:tabs>
+          <w:tab w:val="left" w:pos="720"/>
+          <w:tab w:val="left" w:pos="1440"/>
+          <w:tab w:val="left" w:pos="2160"/>
+          <w:tab w:val="left" w:pos="2880"/>
+          <w:tab w:val="left" w:pos="3600"/>
+          <w:tab w:val="left" w:pos="4320"/>
+          <w:tab w:val="left" w:pos="5040"/>
+          <w:tab w:val="left" w:pos="5760"/>
+          <w:tab w:val="left" w:pos="6480"/>
+          <w:tab w:val="left" w:pos="7200"/>
+          <w:tab w:val="left" w:pos="7920"/>
+          <w:tab w:val="left" w:pos="8640"/>
+        </w:tabs>
+        <w:autoSpaceDE w:val="0"/>
+        <w:autoSpaceDN w:val="0"/>
+        <w:adjustRightInd w:val="0"/>
+        <w:rPr>
+          <w:rFonts w:cstheme="minorHAnsi"/>
+        </w:rPr>
+      </w:pPr>
+      <w:r>
+        <w:rPr>
+          <w:rFonts w:cstheme="minorHAnsi"/>
+        </w:rPr>
+        <w:t>Generate a grid with all grass (green cells)</w:t>
+      </w:r>
+    </w:p>
+    <w:p>
+      <w:pPr>
+        <w:pStyle w:val="ListParagraph"/>
+        <w:numPr>
+          <w:ilvl w:val="1"/>
+          <w:numId w:val="9"/>
+        </w:numPr>
+        <w:tabs>
+          <w:tab w:val="left" w:pos="720"/>
+          <w:tab w:val="left" w:pos="1440"/>
+          <w:tab w:val="left" w:pos="2160"/>
+          <w:tab w:val="left" w:pos="2880"/>
+          <w:tab w:val="left" w:pos="3600"/>
+          <w:tab w:val="left" w:pos="4320"/>
+          <w:tab w:val="left" w:pos="5040"/>
+          <w:tab w:val="left" w:pos="5760"/>
+          <w:tab w:val="left" w:pos="6480"/>
+          <w:tab w:val="left" w:pos="7200"/>
+          <w:tab w:val="left" w:pos="7920"/>
+          <w:tab w:val="left" w:pos="8640"/>
+        </w:tabs>
+        <w:autoSpaceDE w:val="0"/>
+        <w:autoSpaceDN w:val="0"/>
+        <w:adjustRightInd w:val="0"/>
+        <w:rPr>
+          <w:rFonts w:cstheme="minorHAnsi"/>
+        </w:rPr>
+      </w:pPr>
+      <w:r>
+        <w:rPr>
+          <w:rFonts w:cstheme="minorHAnsi"/>
+        </w:rPr>
+        <w:t>Complete this process 2-3 times</w:t>
+      </w:r>
+    </w:p>
+    <w:p>
+      <w:pPr>
+        <w:pStyle w:val="ListParagraph"/>
+        <w:numPr>
+          <w:ilvl w:val="2"/>
+          <w:numId w:val="9"/>
+        </w:numPr>
+        <w:tabs>
+          <w:tab w:val="left" w:pos="720"/>
+          <w:tab w:val="left" w:pos="1440"/>
+          <w:tab w:val="left" w:pos="2160"/>
+          <w:tab w:val="left" w:pos="2880"/>
+          <w:tab w:val="left" w:pos="3600"/>
+          <w:tab w:val="left" w:pos="4320"/>
+          <w:tab w:val="left" w:pos="5040"/>
+          <w:tab w:val="left" w:pos="5760"/>
+          <w:tab w:val="left" w:pos="6480"/>
+          <w:tab w:val="left" w:pos="7200"/>
+          <w:tab w:val="left" w:pos="7920"/>
+          <w:tab w:val="left" w:pos="8640"/>
+        </w:tabs>
+        <w:autoSpaceDE w:val="0"/>
+        <w:autoSpaceDN w:val="0"/>
+        <w:adjustRightInd w:val="0"/>
+        <w:rPr>
+          <w:rFonts w:cstheme="minorHAnsi"/>
+        </w:rPr>
+      </w:pPr>
+      <w:r>
+        <w:rPr>
+          <w:rFonts w:cstheme="minorHAnsi"/>
+        </w:rPr>
+        <w:t>Pick a random cell on the grid</w:t>
+      </w:r>
+    </w:p>
+    <w:p>
+      <w:pPr>
+        <w:pStyle w:val="ListParagraph"/>
+        <w:numPr>
+          <w:ilvl w:val="2"/>
+          <w:numId w:val="9"/>
+        </w:numPr>
+        <w:tabs>
+          <w:tab w:val="left" w:pos="720"/>
+          <w:tab w:val="left" w:pos="1440"/>
+          <w:tab w:val="left" w:pos="2160"/>
+          <w:tab w:val="left" w:pos="2880"/>
+          <w:tab w:val="left" w:pos="3600"/>
+          <w:tab w:val="left" w:pos="4320"/>
+          <w:tab w:val="left" w:pos="5040"/>
+          <w:tab w:val="left" w:pos="5760"/>
+          <w:tab w:val="left" w:pos="6480"/>
+          <w:tab w:val="left" w:pos="7200"/>
+          <w:tab w:val="left" w:pos="7920"/>
+          <w:tab w:val="left" w:pos="8640"/>
+        </w:tabs>
+        <w:autoSpaceDE w:val="0"/>
+        <w:autoSpaceDN w:val="0"/>
+        <w:adjustRightInd w:val="0"/>
+        <w:rPr>
+          <w:rFonts w:cstheme="minorHAnsi"/>
+        </w:rPr>
+      </w:pPr>
+      <w:r>
+        <w:rPr>
+          <w:rFonts w:cstheme="minorHAnsi"/>
+        </w:rPr>
+        <w:t>Make it blue</w:t>
+      </w:r>
+    </w:p>
+    <w:p>
+      <w:pPr>
+        <w:pStyle w:val="ListParagraph"/>
+        <w:numPr>
+          <w:ilvl w:val="2"/>
+          <w:numId w:val="9"/>
+        </w:numPr>
+        <w:tabs>
+          <w:tab w:val="left" w:pos="720"/>
+          <w:tab w:val="left" w:pos="1440"/>
+          <w:tab w:val="left" w:pos="2160"/>
+          <w:tab w:val="left" w:pos="2880"/>
+          <w:tab w:val="left" w:pos="3600"/>
+          <w:tab w:val="left" w:pos="4320"/>
+          <w:tab w:val="left" w:pos="5040"/>
+          <w:tab w:val="left" w:pos="5760"/>
+          <w:tab w:val="left" w:pos="6480"/>
+          <w:tab w:val="left" w:pos="7200"/>
+          <w:tab w:val="left" w:pos="7920"/>
+          <w:tab w:val="left" w:pos="8640"/>
+        </w:tabs>
+        <w:autoSpaceDE w:val="0"/>
+        <w:autoSpaceDN w:val="0"/>
+        <w:adjustRightInd w:val="0"/>
+        <w:rPr>
+          <w:rFonts w:cstheme="minorHAnsi"/>
+        </w:rPr>
+      </w:pPr>
+      <w:r>
+        <w:rPr>
+          <w:rFonts w:cstheme="minorHAnsi"/>
+        </w:rPr>
+        <w:t>Look at all surrounding cells a random number of layers (this will make the size of the body of water vary each time the simulation is run). If it’s a valid cell, make it blue.</w:t>
+      </w:r>
+    </w:p>
+    <w:p>
+      <w:pPr>
+        <w:pStyle w:val="ListParagraph"/>
+        <w:numPr>
+          <w:ilvl w:val="3"/>
+          <w:numId w:val="9"/>
+        </w:numPr>
+        <w:tabs>
+          <w:tab w:val="left" w:pos="720"/>
+          <w:tab w:val="left" w:pos="1440"/>
+          <w:tab w:val="left" w:pos="2160"/>
+          <w:tab w:val="left" w:pos="2880"/>
+          <w:tab w:val="left" w:pos="3600"/>
+          <w:tab w:val="left" w:pos="4320"/>
+          <w:tab w:val="left" w:pos="5040"/>
+          <w:tab w:val="left" w:pos="5760"/>
+          <w:tab w:val="left" w:pos="6480"/>
+          <w:tab w:val="left" w:pos="7200"/>
+          <w:tab w:val="left" w:pos="7920"/>
+          <w:tab w:val="left" w:pos="8640"/>
+        </w:tabs>
+        <w:autoSpaceDE w:val="0"/>
+        <w:autoSpaceDN w:val="0"/>
+        <w:adjustRightInd w:val="0"/>
+        <w:rPr>
+          <w:rFonts w:cstheme="minorHAnsi"/>
+        </w:rPr>
+      </w:pPr>
+      <w:r>
+        <w:rPr>
+          <w:rFonts w:cstheme="minorHAnsi"/>
+        </w:rPr>
+        <w:lastRenderedPageBreak/>
+        <w:t>We now have bodies of water</w:t>
+      </w:r>
+    </w:p>
+    <w:p>
+      <w:pPr>
+        <w:pStyle w:val="ListParagraph"/>
+        <w:numPr>
+          <w:ilvl w:val="1"/>
+          <w:numId w:val="9"/>
+        </w:numPr>
+        <w:tabs>
+          <w:tab w:val="left" w:pos="720"/>
+          <w:tab w:val="left" w:pos="1440"/>
+          <w:tab w:val="left" w:pos="2160"/>
+          <w:tab w:val="left" w:pos="2880"/>
+          <w:tab w:val="left" w:pos="3600"/>
+          <w:tab w:val="left" w:pos="4320"/>
+          <w:tab w:val="left" w:pos="5040"/>
+          <w:tab w:val="left" w:pos="5760"/>
+          <w:tab w:val="left" w:pos="6480"/>
+          <w:tab w:val="left" w:pos="7200"/>
+          <w:tab w:val="left" w:pos="7920"/>
+          <w:tab w:val="left" w:pos="8640"/>
+        </w:tabs>
+        <w:autoSpaceDE w:val="0"/>
+        <w:autoSpaceDN w:val="0"/>
+        <w:adjustRightInd w:val="0"/>
+        <w:rPr>
+          <w:rFonts w:cstheme="minorHAnsi"/>
+        </w:rPr>
+      </w:pPr>
+      <w:r>
+        <w:rPr>
+          <w:rFonts w:cstheme="minorHAnsi"/>
+        </w:rPr>
+        <w:t>Complete this process a random number of times (0-20 inclusive)</w:t>
+      </w:r>
+    </w:p>
+    <w:p>
+      <w:pPr>
+        <w:pStyle w:val="ListParagraph"/>
+        <w:numPr>
+          <w:ilvl w:val="2"/>
+          <w:numId w:val="9"/>
+        </w:numPr>
+        <w:tabs>
+          <w:tab w:val="left" w:pos="720"/>
+          <w:tab w:val="left" w:pos="1440"/>
+          <w:tab w:val="left" w:pos="2160"/>
+          <w:tab w:val="left" w:pos="2880"/>
+          <w:tab w:val="left" w:pos="3600"/>
+          <w:tab w:val="left" w:pos="4320"/>
+          <w:tab w:val="left" w:pos="5040"/>
+          <w:tab w:val="left" w:pos="5760"/>
+          <w:tab w:val="left" w:pos="6480"/>
+          <w:tab w:val="left" w:pos="7200"/>
+          <w:tab w:val="left" w:pos="7920"/>
+          <w:tab w:val="left" w:pos="8640"/>
+        </w:tabs>
+        <w:autoSpaceDE w:val="0"/>
+        <w:autoSpaceDN w:val="0"/>
+        <w:adjustRightInd w:val="0"/>
+        <w:rPr>
+          <w:rFonts w:cstheme="minorHAnsi"/>
+        </w:rPr>
+      </w:pPr>
+      <w:r>
+        <w:rPr>
+          <w:rFonts w:cstheme="minorHAnsi"/>
+        </w:rPr>
+        <w:t>Pick a random cell on the grid</w:t>
+      </w:r>
+    </w:p>
+    <w:p>
+      <w:pPr>
+        <w:pStyle w:val="ListParagraph"/>
+        <w:numPr>
+          <w:ilvl w:val="2"/>
+          <w:numId w:val="9"/>
+        </w:numPr>
+        <w:tabs>
+          <w:tab w:val="left" w:pos="720"/>
+          <w:tab w:val="left" w:pos="1440"/>
+          <w:tab w:val="left" w:pos="2160"/>
+          <w:tab w:val="left" w:pos="2880"/>
+          <w:tab w:val="left" w:pos="3600"/>
+          <w:tab w:val="left" w:pos="4320"/>
+          <w:tab w:val="left" w:pos="5040"/>
+          <w:tab w:val="left" w:pos="5760"/>
+          <w:tab w:val="left" w:pos="6480"/>
+          <w:tab w:val="left" w:pos="7200"/>
+          <w:tab w:val="left" w:pos="7920"/>
+          <w:tab w:val="left" w:pos="8640"/>
+        </w:tabs>
+        <w:autoSpaceDE w:val="0"/>
+        <w:autoSpaceDN w:val="0"/>
+        <w:adjustRightInd w:val="0"/>
+        <w:rPr>
+          <w:rFonts w:cstheme="minorHAnsi"/>
+        </w:rPr>
+      </w:pPr>
+      <w:r>
+        <w:rPr>
+          <w:rFonts w:cstheme="minorHAnsi"/>
+        </w:rPr>
+        <w:t>Pick a random color (either ‘pink’, ‘red’, or ‘purple’)</w:t>
+      </w:r>
+    </w:p>
+    <w:p>
+      <w:pPr>
+        <w:pStyle w:val="ListParagraph"/>
+        <w:numPr>
+          <w:ilvl w:val="2"/>
+          <w:numId w:val="9"/>
+        </w:numPr>
+        <w:tabs>
+          <w:tab w:val="left" w:pos="720"/>
+          <w:tab w:val="left" w:pos="1440"/>
+          <w:tab w:val="left" w:pos="2160"/>
+          <w:tab w:val="left" w:pos="2880"/>
+          <w:tab w:val="left" w:pos="3600"/>
+          <w:tab w:val="left" w:pos="4320"/>
+          <w:tab w:val="left" w:pos="5040"/>
+          <w:tab w:val="left" w:pos="5760"/>
+          <w:tab w:val="left" w:pos="6480"/>
+          <w:tab w:val="left" w:pos="7200"/>
+          <w:tab w:val="left" w:pos="7920"/>
+          <w:tab w:val="left" w:pos="8640"/>
+        </w:tabs>
+        <w:autoSpaceDE w:val="0"/>
+        <w:autoSpaceDN w:val="0"/>
+        <w:adjustRightInd w:val="0"/>
+        <w:rPr>
+          <w:rFonts w:cstheme="minorHAnsi"/>
+        </w:rPr>
+      </w:pPr>
+      <w:r>
+        <w:rPr>
+          <w:rFonts w:cstheme="minorHAnsi"/>
+        </w:rPr>
+        <w:t>Make that cell that color</w:t>
+      </w:r>
+    </w:p>
+    <w:p>
+      <w:pPr>
+        <w:pStyle w:val="ListParagraph"/>
+        <w:numPr>
+          <w:ilvl w:val="3"/>
+          <w:numId w:val="9"/>
+        </w:numPr>
+        <w:tabs>
+          <w:tab w:val="left" w:pos="720"/>
+          <w:tab w:val="left" w:pos="1440"/>
+          <w:tab w:val="left" w:pos="2160"/>
+          <w:tab w:val="left" w:pos="2880"/>
+          <w:tab w:val="left" w:pos="3600"/>
+          <w:tab w:val="left" w:pos="4320"/>
+          <w:tab w:val="left" w:pos="5040"/>
+          <w:tab w:val="left" w:pos="5760"/>
+          <w:tab w:val="left" w:pos="6480"/>
+          <w:tab w:val="left" w:pos="7200"/>
+          <w:tab w:val="left" w:pos="7920"/>
+          <w:tab w:val="left" w:pos="8640"/>
+        </w:tabs>
+        <w:autoSpaceDE w:val="0"/>
+        <w:autoSpaceDN w:val="0"/>
+        <w:adjustRightInd w:val="0"/>
+        <w:rPr>
+          <w:rFonts w:cstheme="minorHAnsi"/>
+        </w:rPr>
+      </w:pPr>
+      <w:r>
+        <w:rPr>
+          <w:rFonts w:cstheme="minorHAnsi"/>
+        </w:rPr>
+        <w:t>We now have flowers</w:t>
+      </w:r>
+    </w:p>
+    <w:p>
+      <w:pPr>
+        <w:pStyle w:val="ListParagraph"/>
+        <w:numPr>
+          <w:ilvl w:val="1"/>
+          <w:numId w:val="9"/>
+        </w:numPr>
+        <w:tabs>
+          <w:tab w:val="left" w:pos="720"/>
+          <w:tab w:val="left" w:pos="1440"/>
+          <w:tab w:val="left" w:pos="2160"/>
+          <w:tab w:val="left" w:pos="2880"/>
+          <w:tab w:val="left" w:pos="3600"/>
+          <w:tab w:val="left" w:pos="4320"/>
+          <w:tab w:val="left" w:pos="5040"/>
+          <w:tab w:val="left" w:pos="5760"/>
+          <w:tab w:val="left" w:pos="6480"/>
+          <w:tab w:val="left" w:pos="7200"/>
+          <w:tab w:val="left" w:pos="7920"/>
+          <w:tab w:val="left" w:pos="8640"/>
+        </w:tabs>
+        <w:autoSpaceDE w:val="0"/>
+        <w:autoSpaceDN w:val="0"/>
+        <w:adjustRightInd w:val="0"/>
+        <w:rPr>
+          <w:rFonts w:cstheme="minorHAnsi"/>
+        </w:rPr>
+      </w:pPr>
+      <w:r>
+        <w:rPr>
+          <w:rFonts w:cstheme="minorHAnsi"/>
+        </w:rPr>
+        <w:t>Complete this process a random number of times</w:t>
+      </w:r>
+    </w:p>
+    <w:p>
+      <w:pPr>
+        <w:pStyle w:val="ListParagraph"/>
+        <w:numPr>
+          <w:ilvl w:val="2"/>
+          <w:numId w:val="9"/>
+        </w:numPr>
+        <w:tabs>
+          <w:tab w:val="left" w:pos="720"/>
+          <w:tab w:val="left" w:pos="1440"/>
+          <w:tab w:val="left" w:pos="2160"/>
+          <w:tab w:val="left" w:pos="2880"/>
+          <w:tab w:val="left" w:pos="3600"/>
+          <w:tab w:val="left" w:pos="4320"/>
+          <w:tab w:val="left" w:pos="5040"/>
+          <w:tab w:val="left" w:pos="5760"/>
+          <w:tab w:val="left" w:pos="6480"/>
+          <w:tab w:val="left" w:pos="7200"/>
+          <w:tab w:val="left" w:pos="7920"/>
+          <w:tab w:val="left" w:pos="8640"/>
+        </w:tabs>
+        <w:autoSpaceDE w:val="0"/>
+        <w:autoSpaceDN w:val="0"/>
+        <w:adjustRightInd w:val="0"/>
+        <w:rPr>
+          <w:rFonts w:cstheme="minorHAnsi"/>
+        </w:rPr>
+      </w:pPr>
+      <w:r>
+        <w:rPr>
+          <w:rFonts w:cstheme="minorHAnsi"/>
+        </w:rPr>
+        <w:t>Pick a random cell on the grid</w:t>
+      </w:r>
+    </w:p>
+    <w:p>
+      <w:pPr>
+        <w:pStyle w:val="ListParagraph"/>
+        <w:numPr>
+          <w:ilvl w:val="2"/>
+          <w:numId w:val="9"/>
+        </w:numPr>
+        <w:tabs>
+          <w:tab w:val="left" w:pos="720"/>
+          <w:tab w:val="left" w:pos="1440"/>
+          <w:tab w:val="left" w:pos="2160"/>
+          <w:tab w:val="left" w:pos="2880"/>
+          <w:tab w:val="left" w:pos="3600"/>
+          <w:tab w:val="left" w:pos="4320"/>
+          <w:tab w:val="left" w:pos="5040"/>
+          <w:tab w:val="left" w:pos="5760"/>
+          <w:tab w:val="left" w:pos="6480"/>
+          <w:tab w:val="left" w:pos="7200"/>
+          <w:tab w:val="left" w:pos="7920"/>
+          <w:tab w:val="left" w:pos="8640"/>
+        </w:tabs>
+        <w:autoSpaceDE w:val="0"/>
+        <w:autoSpaceDN w:val="0"/>
+        <w:adjustRightInd w:val="0"/>
+        <w:rPr>
+          <w:rFonts w:cstheme="minorHAnsi"/>
+        </w:rPr>
+      </w:pPr>
+      <w:r>
+        <w:rPr>
+          <w:rFonts w:cstheme="minorHAnsi"/>
+        </w:rPr>
+        <w:t>If it is green, make it tan</w:t>
+      </w:r>
+    </w:p>
+    <w:p>
+      <w:pPr>
+        <w:pStyle w:val="ListParagraph"/>
+        <w:numPr>
+          <w:ilvl w:val="3"/>
+          <w:numId w:val="9"/>
+        </w:numPr>
+        <w:tabs>
+          <w:tab w:val="left" w:pos="720"/>
+          <w:tab w:val="left" w:pos="1440"/>
+          <w:tab w:val="left" w:pos="2160"/>
+          <w:tab w:val="left" w:pos="2880"/>
+          <w:tab w:val="left" w:pos="3600"/>
+          <w:tab w:val="left" w:pos="4320"/>
+          <w:tab w:val="left" w:pos="5040"/>
+          <w:tab w:val="left" w:pos="5760"/>
+          <w:tab w:val="left" w:pos="6480"/>
+          <w:tab w:val="left" w:pos="7200"/>
+          <w:tab w:val="left" w:pos="7920"/>
+          <w:tab w:val="left" w:pos="8640"/>
+        </w:tabs>
+        <w:autoSpaceDE w:val="0"/>
+        <w:autoSpaceDN w:val="0"/>
+        <w:adjustRightInd w:val="0"/>
+        <w:rPr>
+          <w:rFonts w:cstheme="minorHAnsi"/>
+        </w:rPr>
+      </w:pPr>
+      <w:r>
+        <w:rPr>
+          <w:rFonts w:cstheme="minorHAnsi"/>
+        </w:rPr>
+        <w:t>We now have patches of grassless land</w:t>
+      </w:r>
+    </w:p>
+    <w:p>
+      <w:pPr>
+        <w:tabs>
+          <w:tab w:val="left" w:pos="720"/>
+          <w:tab w:val="left" w:pos="1440"/>
+          <w:tab w:val="left" w:pos="2160"/>
+          <w:tab w:val="left" w:pos="2880"/>
+          <w:tab w:val="left" w:pos="3600"/>
+          <w:tab w:val="left" w:pos="4320"/>
+          <w:tab w:val="left" w:pos="5040"/>
+          <w:tab w:val="left" w:pos="5760"/>
+          <w:tab w:val="left" w:pos="6480"/>
+          <w:tab w:val="left" w:pos="7200"/>
+          <w:tab w:val="left" w:pos="7920"/>
+          <w:tab w:val="left" w:pos="8640"/>
+        </w:tabs>
+        <w:autoSpaceDE w:val="0"/>
+        <w:autoSpaceDN w:val="0"/>
+        <w:adjustRightInd w:val="0"/>
+        <w:ind w:left="1440"/>
+        <w:rPr>
+          <w:rFonts w:cstheme="minorHAnsi"/>
+        </w:rPr>
+      </w:pPr>
+    </w:p>
+    <w:p>
+      <w:pPr>
+        <w:tabs>
+          <w:tab w:val="left" w:pos="720"/>
+          <w:tab w:val="left" w:pos="1440"/>
+          <w:tab w:val="left" w:pos="2160"/>
+          <w:tab w:val="left" w:pos="2880"/>
+          <w:tab w:val="left" w:pos="3600"/>
+          <w:tab w:val="left" w:pos="4320"/>
+          <w:tab w:val="left" w:pos="5040"/>
+          <w:tab w:val="left" w:pos="5760"/>
+          <w:tab w:val="left" w:pos="6480"/>
+          <w:tab w:val="left" w:pos="7200"/>
+          <w:tab w:val="left" w:pos="7920"/>
+          <w:tab w:val="left" w:pos="8640"/>
+        </w:tabs>
+        <w:autoSpaceDE w:val="0"/>
+        <w:autoSpaceDN w:val="0"/>
+        <w:adjustRightInd w:val="0"/>
+        <w:rPr>
+          <w:rFonts w:cstheme="minorHAnsi"/>
+          <w:u w:val="single"/>
+        </w:rPr>
+      </w:pPr>
+      <w:r>
+        <w:rPr>
+          <w:rFonts w:cstheme="minorHAnsi"/>
+        </w:rPr>
+        <w:tab/>
+      </w:r>
+      <w:r>
+        <w:rPr>
+          <w:rFonts w:cstheme="minorHAnsi"/>
+          <w:u w:val="single"/>
+        </w:rPr>
+        <w:t>Graphing (Average/Easy)</w:t>
+      </w:r>
+    </w:p>
+    <w:p>
+      <w:pPr>
+        <w:tabs>
+          <w:tab w:val="left" w:pos="720"/>
+          <w:tab w:val="left" w:pos="1440"/>
+          <w:tab w:val="left" w:pos="2160"/>
+          <w:tab w:val="left" w:pos="2880"/>
+          <w:tab w:val="left" w:pos="3600"/>
+          <w:tab w:val="left" w:pos="4320"/>
+          <w:tab w:val="left" w:pos="5040"/>
+          <w:tab w:val="left" w:pos="5760"/>
+          <w:tab w:val="left" w:pos="6480"/>
+          <w:tab w:val="left" w:pos="7200"/>
+          <w:tab w:val="left" w:pos="7920"/>
+          <w:tab w:val="left" w:pos="8640"/>
+        </w:tabs>
+        <w:autoSpaceDE w:val="0"/>
+        <w:autoSpaceDN w:val="0"/>
+        <w:adjustRightInd w:val="0"/>
+        <w:ind w:left="720"/>
+        <w:rPr>
+          <w:rFonts w:cstheme="minorHAnsi"/>
+        </w:rPr>
+      </w:pPr>
+    </w:p>
+    <w:p>
+      <w:pPr>
+        <w:tabs>
+          <w:tab w:val="left" w:pos="720"/>
+          <w:tab w:val="left" w:pos="1440"/>
+          <w:tab w:val="left" w:pos="2160"/>
+          <w:tab w:val="left" w:pos="2880"/>
+          <w:tab w:val="left" w:pos="3600"/>
+          <w:tab w:val="left" w:pos="4320"/>
+          <w:tab w:val="left" w:pos="5040"/>
+          <w:tab w:val="left" w:pos="5760"/>
+          <w:tab w:val="left" w:pos="6480"/>
+          <w:tab w:val="left" w:pos="7200"/>
+          <w:tab w:val="left" w:pos="7920"/>
+          <w:tab w:val="left" w:pos="8640"/>
+        </w:tabs>
+        <w:autoSpaceDE w:val="0"/>
+        <w:autoSpaceDN w:val="0"/>
+        <w:adjustRightInd w:val="0"/>
+        <w:ind w:left="1440"/>
+        <w:rPr>
+          <w:rFonts w:cstheme="minorHAnsi"/>
+        </w:rPr>
+      </w:pPr>
+      <w:r>
+        <w:rPr>
+          <w:rFonts w:cstheme="minorHAnsi"/>
+        </w:rPr>
+        <w:t xml:space="preserve">Time allowing, I plan on creating my own graphing system to graph the current population of each animal type. To do this, I would use cmu_112_graphics to plot lines based </w:t>
+      </w:r>
+      <w:proofErr w:type="gramStart"/>
+      <w:r>
+        <w:rPr>
+          <w:rFonts w:cstheme="minorHAnsi"/>
+        </w:rPr>
+        <w:t>off of</w:t>
+      </w:r>
+      <w:proofErr w:type="gramEnd"/>
+      <w:r>
+        <w:rPr>
+          <w:rFonts w:cstheme="minorHAnsi"/>
+        </w:rPr>
+        <w:t xml:space="preserve"> the current data of each animal type</w:t>
+      </w:r>
+      <w:r>
+        <w:rPr>
+          <w:rFonts w:cstheme="minorHAnsi"/>
+        </w:rPr>
+        <w:t xml:space="preserve"> (this is average in difficulty)</w:t>
+      </w:r>
+      <w:r>
+        <w:rPr>
+          <w:rFonts w:cstheme="minorHAnsi"/>
+        </w:rPr>
+        <w:t>. If I run out of time, I will use matplotlib</w:t>
+      </w:r>
+      <w:r>
+        <w:rPr>
+          <w:rFonts w:cstheme="minorHAnsi"/>
+        </w:rPr>
+        <w:t xml:space="preserve"> (easy in difficulty)</w:t>
+      </w:r>
+      <w:r>
+        <w:rPr>
+          <w:rFonts w:cstheme="minorHAnsi"/>
+        </w:rPr>
+        <w:t>.</w:t>
+      </w:r>
+    </w:p>
+    <w:p>
+      <w:pPr>
+        <w:tabs>
+          <w:tab w:val="left" w:pos="720"/>
+          <w:tab w:val="left" w:pos="1440"/>
+          <w:tab w:val="left" w:pos="2160"/>
+          <w:tab w:val="left" w:pos="2880"/>
+          <w:tab w:val="left" w:pos="3600"/>
+          <w:tab w:val="left" w:pos="4320"/>
+          <w:tab w:val="left" w:pos="5040"/>
+          <w:tab w:val="left" w:pos="5760"/>
+          <w:tab w:val="left" w:pos="6480"/>
+          <w:tab w:val="left" w:pos="7200"/>
+          <w:tab w:val="left" w:pos="7920"/>
+          <w:tab w:val="left" w:pos="8640"/>
+        </w:tabs>
+        <w:autoSpaceDE w:val="0"/>
+        <w:autoSpaceDN w:val="0"/>
+        <w:adjustRightInd w:val="0"/>
+        <w:rPr>
+          <w:rFonts w:cstheme="minorHAnsi"/>
+        </w:rPr>
+      </w:pPr>
+    </w:p>
+    <w:p>
+      <w:pPr>
+        <w:tabs>
+          <w:tab w:val="left" w:pos="720"/>
+          <w:tab w:val="left" w:pos="1440"/>
+          <w:tab w:val="left" w:pos="2160"/>
+          <w:tab w:val="left" w:pos="2880"/>
+          <w:tab w:val="left" w:pos="3600"/>
+          <w:tab w:val="left" w:pos="4320"/>
+          <w:tab w:val="left" w:pos="5040"/>
+          <w:tab w:val="left" w:pos="5760"/>
+          <w:tab w:val="left" w:pos="6480"/>
+          <w:tab w:val="left" w:pos="7200"/>
+          <w:tab w:val="left" w:pos="7920"/>
+          <w:tab w:val="left" w:pos="8640"/>
+        </w:tabs>
+        <w:autoSpaceDE w:val="0"/>
+        <w:autoSpaceDN w:val="0"/>
+        <w:adjustRightInd w:val="0"/>
+        <w:rPr>
+          <w:rFonts w:cstheme="minorHAnsi"/>
+          <w:u w:val="single"/>
+        </w:rPr>
+      </w:pPr>
+      <w:r>
+        <w:rPr>
+          <w:rFonts w:cstheme="minorHAnsi"/>
+        </w:rPr>
+        <w:tab/>
+      </w:r>
+      <w:r>
+        <w:rPr>
+          <w:rFonts w:cstheme="minorHAnsi"/>
+          <w:u w:val="single"/>
+        </w:rPr>
+        <w:t>User Interaction (sliders impact the simulation) (Easy)</w:t>
+      </w:r>
+    </w:p>
+    <w:p>
+      <w:pPr>
+        <w:tabs>
+          <w:tab w:val="left" w:pos="720"/>
+          <w:tab w:val="left" w:pos="1440"/>
+          <w:tab w:val="left" w:pos="2160"/>
+          <w:tab w:val="left" w:pos="2880"/>
+          <w:tab w:val="left" w:pos="3600"/>
+          <w:tab w:val="left" w:pos="4320"/>
+          <w:tab w:val="left" w:pos="5040"/>
+          <w:tab w:val="left" w:pos="5760"/>
+          <w:tab w:val="left" w:pos="6480"/>
+          <w:tab w:val="left" w:pos="7200"/>
+          <w:tab w:val="left" w:pos="7920"/>
+          <w:tab w:val="left" w:pos="8640"/>
+        </w:tabs>
+        <w:autoSpaceDE w:val="0"/>
+        <w:autoSpaceDN w:val="0"/>
+        <w:adjustRightInd w:val="0"/>
+        <w:rPr>
+          <w:rFonts w:cstheme="minorHAnsi"/>
+          <w:u w:val="single"/>
+        </w:rPr>
+      </w:pPr>
+    </w:p>
+    <w:p>
+      <w:pPr>
+        <w:tabs>
+          <w:tab w:val="left" w:pos="720"/>
+          <w:tab w:val="left" w:pos="1440"/>
+          <w:tab w:val="left" w:pos="2160"/>
+          <w:tab w:val="left" w:pos="2880"/>
+          <w:tab w:val="left" w:pos="3600"/>
+          <w:tab w:val="left" w:pos="4320"/>
+          <w:tab w:val="left" w:pos="5040"/>
+          <w:tab w:val="left" w:pos="5760"/>
+          <w:tab w:val="left" w:pos="6480"/>
+          <w:tab w:val="left" w:pos="7200"/>
+          <w:tab w:val="left" w:pos="7920"/>
+          <w:tab w:val="left" w:pos="8640"/>
+        </w:tabs>
+        <w:autoSpaceDE w:val="0"/>
+        <w:autoSpaceDN w:val="0"/>
+        <w:adjustRightInd w:val="0"/>
+        <w:ind w:left="1440"/>
+        <w:rPr>
+          <w:rFonts w:cstheme="minorHAnsi"/>
+        </w:rPr>
+      </w:pPr>
+      <w:r>
+        <w:rPr>
+          <w:rFonts w:cstheme="minorHAnsi"/>
+        </w:rPr>
+        <w:t xml:space="preserve">This feature shouldn’t be hard to implement, but it could be time consuming. As the user adjusts sliders on the </w:t>
+      </w:r>
+      <w:r>
+        <w:rPr>
+          <w:rFonts w:cstheme="minorHAnsi"/>
+        </w:rPr>
+        <w:t>right-hand</w:t>
+      </w:r>
+      <w:r>
+        <w:rPr>
+          <w:rFonts w:cstheme="minorHAnsi"/>
+        </w:rPr>
+        <w:t xml:space="preserve"> side of the screen, the simulation should also change. </w:t>
+      </w:r>
+      <w:r>
+        <w:rPr>
+          <w:rFonts w:cstheme="minorHAnsi"/>
+        </w:rPr>
+        <w:t xml:space="preserve">For example, if the user changes ‘grass growth rate’ to 1, then the grass will grow back much slower than if the slider were at 9. The sliders will be coded from scratch, rather than using a module that has sliders </w:t>
+      </w:r>
+      <w:r>
+        <w:rPr>
+          <w:rFonts w:cstheme="minorHAnsi"/>
+        </w:rPr>
+        <w:t>built in.</w:t>
+      </w:r>
+      <w:r>
+        <w:rPr>
+          <w:rFonts w:cstheme="minorHAnsi"/>
+        </w:rPr>
+        <w:t xml:space="preserve"> This will somewhat help increase algorithmic complexity. This process will work as so:</w:t>
+      </w:r>
+    </w:p>
+    <w:p>
+      <w:pPr>
+        <w:pStyle w:val="ListParagraph"/>
+        <w:numPr>
+          <w:ilvl w:val="0"/>
+          <w:numId w:val="11"/>
+        </w:numPr>
+        <w:tabs>
+          <w:tab w:val="left" w:pos="720"/>
+          <w:tab w:val="left" w:pos="1440"/>
+          <w:tab w:val="left" w:pos="2160"/>
+          <w:tab w:val="left" w:pos="2880"/>
+          <w:tab w:val="left" w:pos="3600"/>
+          <w:tab w:val="left" w:pos="4320"/>
+          <w:tab w:val="left" w:pos="5040"/>
+          <w:tab w:val="left" w:pos="5760"/>
+          <w:tab w:val="left" w:pos="6480"/>
+          <w:tab w:val="left" w:pos="7200"/>
+          <w:tab w:val="left" w:pos="7920"/>
+          <w:tab w:val="left" w:pos="8640"/>
+        </w:tabs>
+        <w:autoSpaceDE w:val="0"/>
+        <w:autoSpaceDN w:val="0"/>
+        <w:adjustRightInd w:val="0"/>
+        <w:rPr>
+          <w:rFonts w:cstheme="minorHAnsi"/>
+        </w:rPr>
+      </w:pPr>
+      <w:r>
+        <w:rPr>
+          <w:rFonts w:cstheme="minorHAnsi"/>
+        </w:rPr>
+        <w:t>Create text that will act as the label for each slider</w:t>
+      </w:r>
+    </w:p>
+    <w:p>
+      <w:pPr>
+        <w:pStyle w:val="ListParagraph"/>
+        <w:numPr>
+          <w:ilvl w:val="0"/>
+          <w:numId w:val="11"/>
+        </w:numPr>
+        <w:tabs>
+          <w:tab w:val="left" w:pos="720"/>
+          <w:tab w:val="left" w:pos="1440"/>
+          <w:tab w:val="left" w:pos="2160"/>
+          <w:tab w:val="left" w:pos="2880"/>
+          <w:tab w:val="left" w:pos="3600"/>
+          <w:tab w:val="left" w:pos="4320"/>
+          <w:tab w:val="left" w:pos="5040"/>
+          <w:tab w:val="left" w:pos="5760"/>
+          <w:tab w:val="left" w:pos="6480"/>
+          <w:tab w:val="left" w:pos="7200"/>
+          <w:tab w:val="left" w:pos="7920"/>
+          <w:tab w:val="left" w:pos="8640"/>
+        </w:tabs>
+        <w:autoSpaceDE w:val="0"/>
+        <w:autoSpaceDN w:val="0"/>
+        <w:adjustRightInd w:val="0"/>
+        <w:rPr>
+          <w:rFonts w:cstheme="minorHAnsi"/>
+        </w:rPr>
+      </w:pPr>
+      <w:r>
+        <w:rPr>
+          <w:rFonts w:cstheme="minorHAnsi"/>
+        </w:rPr>
+        <w:t xml:space="preserve">Create a line that the slider will ‘slide’ on </w:t>
+      </w:r>
+    </w:p>
+    <w:p>
+      <w:pPr>
+        <w:pStyle w:val="ListParagraph"/>
+        <w:numPr>
+          <w:ilvl w:val="0"/>
+          <w:numId w:val="11"/>
+        </w:numPr>
+        <w:tabs>
+          <w:tab w:val="left" w:pos="720"/>
+          <w:tab w:val="left" w:pos="1440"/>
+          <w:tab w:val="left" w:pos="2160"/>
+          <w:tab w:val="left" w:pos="2880"/>
+          <w:tab w:val="left" w:pos="3600"/>
+          <w:tab w:val="left" w:pos="4320"/>
+          <w:tab w:val="left" w:pos="5040"/>
+          <w:tab w:val="left" w:pos="5760"/>
+          <w:tab w:val="left" w:pos="6480"/>
+          <w:tab w:val="left" w:pos="7200"/>
+          <w:tab w:val="left" w:pos="7920"/>
+          <w:tab w:val="left" w:pos="8640"/>
+        </w:tabs>
+        <w:autoSpaceDE w:val="0"/>
+        <w:autoSpaceDN w:val="0"/>
+        <w:adjustRightInd w:val="0"/>
+        <w:rPr>
+          <w:rFonts w:cstheme="minorHAnsi"/>
+        </w:rPr>
+      </w:pPr>
+      <w:r>
+        <w:rPr>
+          <w:rFonts w:cstheme="minorHAnsi"/>
+        </w:rPr>
+        <w:t>Create a rectangle that will rest on the line and act as the slider</w:t>
+      </w:r>
+    </w:p>
+    <w:p>
+      <w:pPr>
+        <w:pStyle w:val="ListParagraph"/>
+        <w:numPr>
+          <w:ilvl w:val="0"/>
+          <w:numId w:val="11"/>
+        </w:numPr>
+        <w:tabs>
+          <w:tab w:val="left" w:pos="720"/>
+          <w:tab w:val="left" w:pos="1440"/>
+          <w:tab w:val="left" w:pos="2160"/>
+          <w:tab w:val="left" w:pos="2880"/>
+          <w:tab w:val="left" w:pos="3600"/>
+          <w:tab w:val="left" w:pos="4320"/>
+          <w:tab w:val="left" w:pos="5040"/>
+          <w:tab w:val="left" w:pos="5760"/>
+          <w:tab w:val="left" w:pos="6480"/>
+          <w:tab w:val="left" w:pos="7200"/>
+          <w:tab w:val="left" w:pos="7920"/>
+          <w:tab w:val="left" w:pos="8640"/>
+        </w:tabs>
+        <w:autoSpaceDE w:val="0"/>
+        <w:autoSpaceDN w:val="0"/>
+        <w:adjustRightInd w:val="0"/>
+        <w:rPr>
+          <w:rFonts w:cstheme="minorHAnsi"/>
+        </w:rPr>
+      </w:pPr>
+      <w:r>
+        <w:rPr>
+          <w:rFonts w:cstheme="minorHAnsi"/>
+        </w:rPr>
+        <w:t xml:space="preserve">If the user drags the slider, it will slide along the same x-axis and it will not go </w:t>
+      </w:r>
+      <w:proofErr w:type="gramStart"/>
+      <w:r>
+        <w:rPr>
+          <w:rFonts w:cstheme="minorHAnsi"/>
+        </w:rPr>
+        <w:t>off of</w:t>
+      </w:r>
+      <w:proofErr w:type="gramEnd"/>
+      <w:r>
+        <w:rPr>
+          <w:rFonts w:cstheme="minorHAnsi"/>
+        </w:rPr>
+        <w:t xml:space="preserve"> the line</w:t>
+      </w:r>
+    </w:p>
+    <w:p>
+      <w:pPr>
+        <w:tabs>
+          <w:tab w:val="left" w:pos="720"/>
+          <w:tab w:val="left" w:pos="1440"/>
+          <w:tab w:val="left" w:pos="2160"/>
+          <w:tab w:val="left" w:pos="2880"/>
+          <w:tab w:val="left" w:pos="3600"/>
+          <w:tab w:val="left" w:pos="4320"/>
+          <w:tab w:val="left" w:pos="5040"/>
+          <w:tab w:val="left" w:pos="5760"/>
+          <w:tab w:val="left" w:pos="6480"/>
+          <w:tab w:val="left" w:pos="7200"/>
+          <w:tab w:val="left" w:pos="7920"/>
+          <w:tab w:val="left" w:pos="8640"/>
+        </w:tabs>
+        <w:autoSpaceDE w:val="0"/>
+        <w:autoSpaceDN w:val="0"/>
+        <w:adjustRightInd w:val="0"/>
+        <w:ind w:left="1440"/>
+        <w:rPr>
+          <w:rFonts w:cstheme="minorHAnsi"/>
+        </w:rPr>
+      </w:pPr>
+    </w:p>
+    <w:p>
+      <w:pPr>
+        <w:tabs>
+          <w:tab w:val="left" w:pos="720"/>
+          <w:tab w:val="left" w:pos="1440"/>
+          <w:tab w:val="left" w:pos="2160"/>
+          <w:tab w:val="left" w:pos="2880"/>
+          <w:tab w:val="left" w:pos="3600"/>
+          <w:tab w:val="left" w:pos="4320"/>
+          <w:tab w:val="left" w:pos="5040"/>
+          <w:tab w:val="left" w:pos="5760"/>
+          <w:tab w:val="left" w:pos="6480"/>
+          <w:tab w:val="left" w:pos="7200"/>
+          <w:tab w:val="left" w:pos="7920"/>
+          <w:tab w:val="left" w:pos="8640"/>
+        </w:tabs>
+        <w:autoSpaceDE w:val="0"/>
+        <w:autoSpaceDN w:val="0"/>
+        <w:adjustRightInd w:val="0"/>
+        <w:ind w:left="1440"/>
+        <w:rPr>
+          <w:rFonts w:cstheme="minorHAnsi"/>
+        </w:rPr>
+      </w:pPr>
+      <w:r>
+        <w:rPr>
+          <w:rFonts w:cstheme="minorHAnsi"/>
+        </w:rPr>
+        <w:t>There are currently two possible approaches on how to implement the feature where the slider directly impacts the simulation:</w:t>
+      </w:r>
+    </w:p>
+    <w:p>
+      <w:pPr>
+        <w:pStyle w:val="ListParagraph"/>
+        <w:numPr>
+          <w:ilvl w:val="0"/>
+          <w:numId w:val="10"/>
+        </w:numPr>
+        <w:tabs>
+          <w:tab w:val="left" w:pos="720"/>
+          <w:tab w:val="left" w:pos="1440"/>
+          <w:tab w:val="left" w:pos="2160"/>
+          <w:tab w:val="left" w:pos="2880"/>
+          <w:tab w:val="left" w:pos="3600"/>
+          <w:tab w:val="left" w:pos="4320"/>
+          <w:tab w:val="left" w:pos="5040"/>
+          <w:tab w:val="left" w:pos="5760"/>
+          <w:tab w:val="left" w:pos="6480"/>
+          <w:tab w:val="left" w:pos="7200"/>
+          <w:tab w:val="left" w:pos="7920"/>
+          <w:tab w:val="left" w:pos="8640"/>
+        </w:tabs>
+        <w:autoSpaceDE w:val="0"/>
+        <w:autoSpaceDN w:val="0"/>
+        <w:adjustRightInd w:val="0"/>
+        <w:rPr>
+          <w:rFonts w:cstheme="minorHAnsi"/>
+        </w:rPr>
+      </w:pPr>
+      <w:r>
+        <w:rPr>
+          <w:rFonts w:cstheme="minorHAnsi"/>
+        </w:rPr>
+        <w:t>Option 1 (the less likely candidate)</w:t>
+      </w:r>
+    </w:p>
+    <w:p>
+      <w:pPr>
+        <w:pStyle w:val="ListParagraph"/>
+        <w:numPr>
+          <w:ilvl w:val="1"/>
+          <w:numId w:val="10"/>
+        </w:numPr>
+        <w:tabs>
+          <w:tab w:val="left" w:pos="720"/>
+          <w:tab w:val="left" w:pos="1440"/>
+          <w:tab w:val="left" w:pos="2160"/>
+          <w:tab w:val="left" w:pos="2880"/>
+          <w:tab w:val="left" w:pos="3600"/>
+          <w:tab w:val="left" w:pos="4320"/>
+          <w:tab w:val="left" w:pos="5040"/>
+          <w:tab w:val="left" w:pos="5760"/>
+          <w:tab w:val="left" w:pos="6480"/>
+          <w:tab w:val="left" w:pos="7200"/>
+          <w:tab w:val="left" w:pos="7920"/>
+          <w:tab w:val="left" w:pos="8640"/>
+        </w:tabs>
+        <w:autoSpaceDE w:val="0"/>
+        <w:autoSpaceDN w:val="0"/>
+        <w:adjustRightInd w:val="0"/>
+        <w:rPr>
+          <w:rFonts w:cstheme="minorHAnsi"/>
+        </w:rPr>
+      </w:pPr>
+      <w:r>
+        <w:rPr>
+          <w:rFonts w:cstheme="minorHAnsi"/>
+        </w:rPr>
+        <w:t>Each slider will be linked to a variable. That variable will change the simulation live</w:t>
+      </w:r>
+    </w:p>
+    <w:p>
+      <w:pPr>
+        <w:pStyle w:val="ListParagraph"/>
+        <w:numPr>
+          <w:ilvl w:val="0"/>
+          <w:numId w:val="10"/>
+        </w:numPr>
+        <w:tabs>
+          <w:tab w:val="left" w:pos="720"/>
+          <w:tab w:val="left" w:pos="1440"/>
+          <w:tab w:val="left" w:pos="2160"/>
+          <w:tab w:val="left" w:pos="2880"/>
+          <w:tab w:val="left" w:pos="3600"/>
+          <w:tab w:val="left" w:pos="4320"/>
+          <w:tab w:val="left" w:pos="5040"/>
+          <w:tab w:val="left" w:pos="5760"/>
+          <w:tab w:val="left" w:pos="6480"/>
+          <w:tab w:val="left" w:pos="7200"/>
+          <w:tab w:val="left" w:pos="7920"/>
+          <w:tab w:val="left" w:pos="8640"/>
+        </w:tabs>
+        <w:autoSpaceDE w:val="0"/>
+        <w:autoSpaceDN w:val="0"/>
+        <w:adjustRightInd w:val="0"/>
+        <w:rPr>
+          <w:rFonts w:cstheme="minorHAnsi"/>
+        </w:rPr>
+      </w:pPr>
+      <w:r>
+        <w:rPr>
+          <w:rFonts w:cstheme="minorHAnsi"/>
+        </w:rPr>
+        <w:t>Option 2 (the more likely candidate, strictly due to time constraints)</w:t>
+      </w:r>
+    </w:p>
+    <w:p>
+      <w:pPr>
+        <w:pStyle w:val="ListParagraph"/>
+        <w:numPr>
+          <w:ilvl w:val="1"/>
+          <w:numId w:val="10"/>
+        </w:numPr>
+        <w:tabs>
+          <w:tab w:val="left" w:pos="720"/>
+          <w:tab w:val="left" w:pos="1440"/>
+          <w:tab w:val="left" w:pos="2160"/>
+          <w:tab w:val="left" w:pos="2880"/>
+          <w:tab w:val="left" w:pos="3600"/>
+          <w:tab w:val="left" w:pos="4320"/>
+          <w:tab w:val="left" w:pos="5040"/>
+          <w:tab w:val="left" w:pos="5760"/>
+          <w:tab w:val="left" w:pos="6480"/>
+          <w:tab w:val="left" w:pos="7200"/>
+          <w:tab w:val="left" w:pos="7920"/>
+          <w:tab w:val="left" w:pos="8640"/>
+        </w:tabs>
+        <w:autoSpaceDE w:val="0"/>
+        <w:autoSpaceDN w:val="0"/>
+        <w:adjustRightInd w:val="0"/>
+        <w:rPr>
+          <w:rFonts w:cstheme="minorHAnsi"/>
+        </w:rPr>
+      </w:pPr>
+      <w:r>
+        <w:rPr>
+          <w:rFonts w:cstheme="minorHAnsi"/>
+        </w:rPr>
+        <w:t xml:space="preserve">Each slider will be linked to a variable. The sliders can only be changed </w:t>
+      </w:r>
+      <w:r>
+        <w:rPr>
+          <w:rFonts w:cstheme="minorHAnsi"/>
+          <w:i/>
+          <w:iCs/>
+        </w:rPr>
+        <w:t xml:space="preserve">before </w:t>
+      </w:r>
+      <w:r>
+        <w:rPr>
+          <w:rFonts w:cstheme="minorHAnsi"/>
+        </w:rPr>
+        <w:t xml:space="preserve">the simulation is run. The sliders cannot be modified during the simulation, and therefore the simulation cannot be changed live. </w:t>
+      </w:r>
+    </w:p>
+    <w:p>
+      <w:pPr>
+        <w:tabs>
+          <w:tab w:val="left" w:pos="720"/>
+          <w:tab w:val="left" w:pos="1440"/>
+          <w:tab w:val="left" w:pos="2160"/>
+          <w:tab w:val="left" w:pos="2880"/>
+          <w:tab w:val="left" w:pos="3600"/>
+          <w:tab w:val="left" w:pos="4320"/>
+          <w:tab w:val="left" w:pos="5040"/>
+          <w:tab w:val="left" w:pos="5760"/>
+          <w:tab w:val="left" w:pos="6480"/>
+          <w:tab w:val="left" w:pos="7200"/>
+          <w:tab w:val="left" w:pos="7920"/>
+          <w:tab w:val="left" w:pos="8640"/>
+        </w:tabs>
+        <w:autoSpaceDE w:val="0"/>
+        <w:autoSpaceDN w:val="0"/>
+        <w:adjustRightInd w:val="0"/>
+        <w:rPr>
+          <w:rFonts w:cstheme="minorHAnsi"/>
+          <w:b/>
+          <w:bCs/>
+        </w:rPr>
+      </w:pPr>
+    </w:p>
+    <w:p>
+      <w:pPr>
+        <w:tabs>
+          <w:tab w:val="left" w:pos="720"/>
+          <w:tab w:val="left" w:pos="1440"/>
+          <w:tab w:val="left" w:pos="2160"/>
+          <w:tab w:val="left" w:pos="2880"/>
+          <w:tab w:val="left" w:pos="3600"/>
+          <w:tab w:val="left" w:pos="4320"/>
+          <w:tab w:val="left" w:pos="5040"/>
+          <w:tab w:val="left" w:pos="5760"/>
+          <w:tab w:val="left" w:pos="6480"/>
+          <w:tab w:val="left" w:pos="7200"/>
+          <w:tab w:val="left" w:pos="7920"/>
+          <w:tab w:val="left" w:pos="8640"/>
+        </w:tabs>
+        <w:autoSpaceDE w:val="0"/>
+        <w:autoSpaceDN w:val="0"/>
+        <w:adjustRightInd w:val="0"/>
+        <w:rPr>
+          <w:rFonts w:cstheme="minorHAnsi"/>
+          <w:b/>
+          <w:bCs/>
+        </w:rPr>
+      </w:pPr>
+      <w:r>
+        <w:rPr>
+          <w:rFonts w:cstheme="minorHAnsi"/>
+          <w:b/>
+          <w:bCs/>
+        </w:rPr>
+        <w:lastRenderedPageBreak/>
+        <w:t>Timeline Plan</w:t>
+      </w:r>
+    </w:p>
+    <w:p>
+      <w:pPr>
+        <w:tabs>
+          <w:tab w:val="left" w:pos="720"/>
+          <w:tab w:val="left" w:pos="1440"/>
+          <w:tab w:val="left" w:pos="2160"/>
+          <w:tab w:val="left" w:pos="2880"/>
+          <w:tab w:val="left" w:pos="3600"/>
+          <w:tab w:val="left" w:pos="4320"/>
+          <w:tab w:val="left" w:pos="5040"/>
+          <w:tab w:val="left" w:pos="5760"/>
+          <w:tab w:val="left" w:pos="6480"/>
+          <w:tab w:val="left" w:pos="7200"/>
+          <w:tab w:val="left" w:pos="7920"/>
+          <w:tab w:val="left" w:pos="8640"/>
+        </w:tabs>
+        <w:autoSpaceDE w:val="0"/>
+        <w:autoSpaceDN w:val="0"/>
+        <w:adjustRightInd w:val="0"/>
+        <w:rPr>
+          <w:rFonts w:cstheme="minorHAnsi"/>
+          <w:b/>
+          <w:bCs/>
+        </w:rPr>
+      </w:pPr>
+    </w:p>
+    <w:p>
+      <w:pPr>
+        <w:tabs>
+          <w:tab w:val="left" w:pos="720"/>
+          <w:tab w:val="left" w:pos="1440"/>
+          <w:tab w:val="left" w:pos="2160"/>
+          <w:tab w:val="left" w:pos="2880"/>
+          <w:tab w:val="left" w:pos="3600"/>
+          <w:tab w:val="left" w:pos="4320"/>
+          <w:tab w:val="left" w:pos="5040"/>
+          <w:tab w:val="left" w:pos="5760"/>
+          <w:tab w:val="left" w:pos="6480"/>
+          <w:tab w:val="left" w:pos="7200"/>
+          <w:tab w:val="left" w:pos="7920"/>
+          <w:tab w:val="left" w:pos="8640"/>
+        </w:tabs>
+        <w:autoSpaceDE w:val="0"/>
+        <w:autoSpaceDN w:val="0"/>
+        <w:adjustRightInd w:val="0"/>
+        <w:rPr>
+          <w:rFonts w:cstheme="minorHAnsi"/>
+          <w:u w:val="single"/>
+        </w:rPr>
+      </w:pPr>
+      <w:r>
+        <w:rPr>
+          <w:rFonts w:cstheme="minorHAnsi"/>
+          <w:b/>
+          <w:bCs/>
+        </w:rPr>
+        <w:tab/>
+      </w:r>
+      <w:r>
+        <w:rPr>
+          <w:rFonts w:cstheme="minorHAnsi"/>
+          <w:u w:val="single"/>
+        </w:rPr>
+        <w:t>Complete by 8:00 PM on November 18, 2021</w:t>
+      </w:r>
+    </w:p>
+    <w:p>
+      <w:pPr>
+        <w:pStyle w:val="ListParagraph"/>
+        <w:numPr>
+          <w:ilvl w:val="0"/>
+          <w:numId w:val="1"/>
+        </w:numPr>
+        <w:tabs>
+          <w:tab w:val="left" w:pos="720"/>
+          <w:tab w:val="left" w:pos="1440"/>
+          <w:tab w:val="left" w:pos="2160"/>
+          <w:tab w:val="left" w:pos="2880"/>
+          <w:tab w:val="left" w:pos="3600"/>
+          <w:tab w:val="left" w:pos="4320"/>
+          <w:tab w:val="left" w:pos="5040"/>
+          <w:tab w:val="left" w:pos="5760"/>
+          <w:tab w:val="left" w:pos="6480"/>
+          <w:tab w:val="left" w:pos="7200"/>
+          <w:tab w:val="left" w:pos="7920"/>
+          <w:tab w:val="left" w:pos="8640"/>
+        </w:tabs>
+        <w:autoSpaceDE w:val="0"/>
+        <w:autoSpaceDN w:val="0"/>
+        <w:adjustRightInd w:val="0"/>
+        <w:rPr>
+          <w:rFonts w:cstheme="minorHAnsi"/>
+        </w:rPr>
+      </w:pPr>
+      <w:r>
+        <w:rPr>
+          <w:rFonts w:cstheme="minorHAnsi"/>
+        </w:rPr>
+        <w:t>Terrain Generation Part 1 (Bodies of Water)</w:t>
+      </w:r>
+    </w:p>
+    <w:p>
+      <w:pPr>
+        <w:pStyle w:val="ListParagraph"/>
+        <w:numPr>
+          <w:ilvl w:val="0"/>
+          <w:numId w:val="1"/>
+        </w:numPr>
+        <w:tabs>
+          <w:tab w:val="left" w:pos="720"/>
+          <w:tab w:val="left" w:pos="1440"/>
+          <w:tab w:val="left" w:pos="2160"/>
+          <w:tab w:val="left" w:pos="2880"/>
+          <w:tab w:val="left" w:pos="3600"/>
+          <w:tab w:val="left" w:pos="4320"/>
+          <w:tab w:val="left" w:pos="5040"/>
+          <w:tab w:val="left" w:pos="5760"/>
+          <w:tab w:val="left" w:pos="6480"/>
+          <w:tab w:val="left" w:pos="7200"/>
+          <w:tab w:val="left" w:pos="7920"/>
+          <w:tab w:val="left" w:pos="8640"/>
+        </w:tabs>
+        <w:autoSpaceDE w:val="0"/>
+        <w:autoSpaceDN w:val="0"/>
+        <w:adjustRightInd w:val="0"/>
+        <w:rPr>
+          <w:rFonts w:cstheme="minorHAnsi"/>
+        </w:rPr>
+      </w:pPr>
+      <w:r>
+        <w:rPr>
+          <w:rFonts w:cstheme="minorHAnsi"/>
+        </w:rPr>
+        <w:t xml:space="preserve">Basic slider implementation </w:t>
+      </w:r>
+    </w:p>
+    <w:p>
+      <w:pPr>
+        <w:pStyle w:val="ListParagraph"/>
+        <w:numPr>
+          <w:ilvl w:val="0"/>
+          <w:numId w:val="1"/>
+        </w:numPr>
+        <w:tabs>
+          <w:tab w:val="left" w:pos="720"/>
+          <w:tab w:val="left" w:pos="1440"/>
+          <w:tab w:val="left" w:pos="2160"/>
+          <w:tab w:val="left" w:pos="2880"/>
+          <w:tab w:val="left" w:pos="3600"/>
+          <w:tab w:val="left" w:pos="4320"/>
+          <w:tab w:val="left" w:pos="5040"/>
+          <w:tab w:val="left" w:pos="5760"/>
+          <w:tab w:val="left" w:pos="6480"/>
+          <w:tab w:val="left" w:pos="7200"/>
+          <w:tab w:val="left" w:pos="7920"/>
+          <w:tab w:val="left" w:pos="8640"/>
+        </w:tabs>
+        <w:autoSpaceDE w:val="0"/>
+        <w:autoSpaceDN w:val="0"/>
+        <w:adjustRightInd w:val="0"/>
+        <w:rPr>
+          <w:rFonts w:cstheme="minorHAnsi"/>
+        </w:rPr>
+      </w:pPr>
+      <w:r>
+        <w:rPr>
+          <w:rFonts w:cstheme="minorHAnsi"/>
+        </w:rPr>
+        <w:t>Dynamically initialize animals</w:t>
+      </w:r>
+    </w:p>
+    <w:p>
+      <w:pPr>
+        <w:pStyle w:val="ListParagraph"/>
+        <w:numPr>
+          <w:ilvl w:val="0"/>
+          <w:numId w:val="1"/>
+        </w:numPr>
+        <w:tabs>
+          <w:tab w:val="left" w:pos="720"/>
+          <w:tab w:val="left" w:pos="1440"/>
+          <w:tab w:val="left" w:pos="2160"/>
+          <w:tab w:val="left" w:pos="2880"/>
+          <w:tab w:val="left" w:pos="3600"/>
+          <w:tab w:val="left" w:pos="4320"/>
+          <w:tab w:val="left" w:pos="5040"/>
+          <w:tab w:val="left" w:pos="5760"/>
+          <w:tab w:val="left" w:pos="6480"/>
+          <w:tab w:val="left" w:pos="7200"/>
+          <w:tab w:val="left" w:pos="7920"/>
+          <w:tab w:val="left" w:pos="8640"/>
+        </w:tabs>
+        <w:autoSpaceDE w:val="0"/>
+        <w:autoSpaceDN w:val="0"/>
+        <w:adjustRightInd w:val="0"/>
+        <w:rPr>
+          <w:rFonts w:cstheme="minorHAnsi"/>
+        </w:rPr>
+      </w:pPr>
+      <w:r>
+        <w:rPr>
+          <w:rFonts w:cstheme="minorHAnsi"/>
+        </w:rPr>
+        <w:t>Animals follow each other</w:t>
+      </w:r>
+    </w:p>
+    <w:p>
+      <w:pPr>
+        <w:tabs>
+          <w:tab w:val="left" w:pos="720"/>
+          <w:tab w:val="left" w:pos="1440"/>
+          <w:tab w:val="left" w:pos="2160"/>
+          <w:tab w:val="left" w:pos="2880"/>
+          <w:tab w:val="left" w:pos="3600"/>
+          <w:tab w:val="left" w:pos="4320"/>
+          <w:tab w:val="left" w:pos="5040"/>
+          <w:tab w:val="left" w:pos="5760"/>
+          <w:tab w:val="left" w:pos="6480"/>
+          <w:tab w:val="left" w:pos="7200"/>
+          <w:tab w:val="left" w:pos="7920"/>
+          <w:tab w:val="left" w:pos="8640"/>
+        </w:tabs>
+        <w:autoSpaceDE w:val="0"/>
+        <w:autoSpaceDN w:val="0"/>
+        <w:adjustRightInd w:val="0"/>
+        <w:rPr>
+          <w:rFonts w:cstheme="minorHAnsi"/>
+          <w:u w:val="single"/>
+        </w:rPr>
+      </w:pPr>
+      <w:r>
+        <w:rPr>
+          <w:rFonts w:cstheme="minorHAnsi"/>
+        </w:rPr>
+        <w:tab/>
+      </w:r>
+      <w:r>
+        <w:rPr>
+          <w:rFonts w:cstheme="minorHAnsi"/>
+          <w:u w:val="single"/>
+        </w:rPr>
+        <w:t>Complete by 8:00 PM on November 23, 2021</w:t>
+      </w:r>
+    </w:p>
+    <w:p>
+      <w:pPr>
+        <w:pStyle w:val="ListParagraph"/>
+        <w:numPr>
+          <w:ilvl w:val="0"/>
+          <w:numId w:val="4"/>
+        </w:numPr>
+        <w:tabs>
+          <w:tab w:val="left" w:pos="720"/>
+          <w:tab w:val="left" w:pos="1440"/>
+          <w:tab w:val="left" w:pos="2160"/>
+          <w:tab w:val="left" w:pos="2880"/>
+          <w:tab w:val="left" w:pos="3600"/>
+          <w:tab w:val="left" w:pos="4320"/>
+          <w:tab w:val="left" w:pos="5040"/>
+          <w:tab w:val="left" w:pos="5760"/>
+          <w:tab w:val="left" w:pos="6480"/>
+          <w:tab w:val="left" w:pos="7200"/>
+          <w:tab w:val="left" w:pos="7920"/>
+          <w:tab w:val="left" w:pos="8640"/>
+        </w:tabs>
+        <w:autoSpaceDE w:val="0"/>
+        <w:autoSpaceDN w:val="0"/>
+        <w:adjustRightInd w:val="0"/>
+        <w:rPr>
+          <w:rFonts w:cstheme="minorHAnsi"/>
+        </w:rPr>
+      </w:pPr>
+      <w:r>
+        <w:rPr>
+          <w:rFonts w:cstheme="minorHAnsi"/>
+        </w:rPr>
+        <w:t>Any features I did not finish from the last deadline (hopefully this won’t happen)</w:t>
+      </w:r>
+    </w:p>
+    <w:p>
+      <w:pPr>
+        <w:pStyle w:val="ListParagraph"/>
+        <w:numPr>
+          <w:ilvl w:val="0"/>
+          <w:numId w:val="2"/>
+        </w:numPr>
+        <w:tabs>
+          <w:tab w:val="left" w:pos="720"/>
+          <w:tab w:val="left" w:pos="1440"/>
+          <w:tab w:val="left" w:pos="2160"/>
+          <w:tab w:val="left" w:pos="2880"/>
+          <w:tab w:val="left" w:pos="3600"/>
+          <w:tab w:val="left" w:pos="4320"/>
+          <w:tab w:val="left" w:pos="5040"/>
+          <w:tab w:val="left" w:pos="5760"/>
+          <w:tab w:val="left" w:pos="6480"/>
+          <w:tab w:val="left" w:pos="7200"/>
+          <w:tab w:val="left" w:pos="7920"/>
+          <w:tab w:val="left" w:pos="8640"/>
+        </w:tabs>
+        <w:autoSpaceDE w:val="0"/>
+        <w:autoSpaceDN w:val="0"/>
+        <w:adjustRightInd w:val="0"/>
+        <w:rPr>
+          <w:rFonts w:cstheme="minorHAnsi"/>
+        </w:rPr>
+      </w:pPr>
+      <w:r>
+        <w:rPr>
+          <w:rFonts w:cstheme="minorHAnsi"/>
+        </w:rPr>
+        <w:t>Users can change the simulation by changing the sliders</w:t>
+      </w:r>
+    </w:p>
+    <w:p>
+      <w:pPr>
+        <w:pStyle w:val="ListParagraph"/>
+        <w:numPr>
+          <w:ilvl w:val="0"/>
+          <w:numId w:val="2"/>
+        </w:numPr>
+        <w:tabs>
+          <w:tab w:val="left" w:pos="720"/>
+          <w:tab w:val="left" w:pos="1440"/>
+          <w:tab w:val="left" w:pos="2160"/>
+          <w:tab w:val="left" w:pos="2880"/>
+          <w:tab w:val="left" w:pos="3600"/>
+          <w:tab w:val="left" w:pos="4320"/>
+          <w:tab w:val="left" w:pos="5040"/>
+          <w:tab w:val="left" w:pos="5760"/>
+          <w:tab w:val="left" w:pos="6480"/>
+          <w:tab w:val="left" w:pos="7200"/>
+          <w:tab w:val="left" w:pos="7920"/>
+          <w:tab w:val="left" w:pos="8640"/>
+        </w:tabs>
+        <w:autoSpaceDE w:val="0"/>
+        <w:autoSpaceDN w:val="0"/>
+        <w:adjustRightInd w:val="0"/>
+        <w:rPr>
+          <w:rFonts w:cstheme="minorHAnsi"/>
+        </w:rPr>
+      </w:pPr>
+      <w:r>
+        <w:rPr>
+          <w:rFonts w:cstheme="minorHAnsi"/>
+        </w:rPr>
+        <w:t>Animals are ‘alive’ (</w:t>
+      </w:r>
+      <w:r>
+        <w:rPr>
+          <w:rFonts w:cstheme="minorHAnsi"/>
+        </w:rPr>
+        <w:t>i.e.,</w:t>
+      </w:r>
+      <w:r>
+        <w:rPr>
+          <w:rFonts w:cstheme="minorHAnsi"/>
+        </w:rPr>
+        <w:t xml:space="preserve"> they move, eat, drink, hunt, die, etc.)</w:t>
+      </w:r>
+    </w:p>
+    <w:p>
+      <w:pPr>
+        <w:pStyle w:val="ListParagraph"/>
+        <w:numPr>
+          <w:ilvl w:val="0"/>
+          <w:numId w:val="2"/>
+        </w:numPr>
+        <w:tabs>
+          <w:tab w:val="left" w:pos="720"/>
+          <w:tab w:val="left" w:pos="1440"/>
+          <w:tab w:val="left" w:pos="2160"/>
+          <w:tab w:val="left" w:pos="2880"/>
+          <w:tab w:val="left" w:pos="3600"/>
+          <w:tab w:val="left" w:pos="4320"/>
+          <w:tab w:val="left" w:pos="5040"/>
+          <w:tab w:val="left" w:pos="5760"/>
+          <w:tab w:val="left" w:pos="6480"/>
+          <w:tab w:val="left" w:pos="7200"/>
+          <w:tab w:val="left" w:pos="7920"/>
+          <w:tab w:val="left" w:pos="8640"/>
+        </w:tabs>
+        <w:autoSpaceDE w:val="0"/>
+        <w:autoSpaceDN w:val="0"/>
+        <w:adjustRightInd w:val="0"/>
+        <w:rPr>
+          <w:rFonts w:cstheme="minorHAnsi"/>
+        </w:rPr>
+      </w:pPr>
+      <w:r>
+        <w:rPr>
+          <w:rFonts w:cstheme="minorHAnsi"/>
+        </w:rPr>
+        <w:t>Terrain Generation Part 2 (Flowers)</w:t>
+      </w:r>
+    </w:p>
+    <w:p>
+      <w:pPr>
+        <w:pStyle w:val="ListParagraph"/>
+        <w:numPr>
+          <w:ilvl w:val="0"/>
+          <w:numId w:val="2"/>
+        </w:numPr>
+        <w:tabs>
+          <w:tab w:val="left" w:pos="720"/>
+          <w:tab w:val="left" w:pos="1440"/>
+          <w:tab w:val="left" w:pos="2160"/>
+          <w:tab w:val="left" w:pos="2880"/>
+          <w:tab w:val="left" w:pos="3600"/>
+          <w:tab w:val="left" w:pos="4320"/>
+          <w:tab w:val="left" w:pos="5040"/>
+          <w:tab w:val="left" w:pos="5760"/>
+          <w:tab w:val="left" w:pos="6480"/>
+          <w:tab w:val="left" w:pos="7200"/>
+          <w:tab w:val="left" w:pos="7920"/>
+          <w:tab w:val="left" w:pos="8640"/>
+        </w:tabs>
+        <w:autoSpaceDE w:val="0"/>
+        <w:autoSpaceDN w:val="0"/>
+        <w:adjustRightInd w:val="0"/>
+        <w:rPr>
+          <w:rFonts w:cstheme="minorHAnsi"/>
+        </w:rPr>
+      </w:pPr>
+      <w:r>
+        <w:rPr>
+          <w:rFonts w:cstheme="minorHAnsi"/>
+        </w:rPr>
+        <w:t>Implement all sliders</w:t>
+      </w:r>
+    </w:p>
+    <w:p>
+      <w:pPr>
+        <w:pStyle w:val="ListParagraph"/>
+        <w:numPr>
+          <w:ilvl w:val="0"/>
+          <w:numId w:val="2"/>
+        </w:numPr>
+        <w:tabs>
+          <w:tab w:val="left" w:pos="720"/>
+          <w:tab w:val="left" w:pos="1440"/>
+          <w:tab w:val="left" w:pos="2160"/>
+          <w:tab w:val="left" w:pos="2880"/>
+          <w:tab w:val="left" w:pos="3600"/>
+          <w:tab w:val="left" w:pos="4320"/>
+          <w:tab w:val="left" w:pos="5040"/>
+          <w:tab w:val="left" w:pos="5760"/>
+          <w:tab w:val="left" w:pos="6480"/>
+          <w:tab w:val="left" w:pos="7200"/>
+          <w:tab w:val="left" w:pos="7920"/>
+          <w:tab w:val="left" w:pos="8640"/>
+        </w:tabs>
+        <w:autoSpaceDE w:val="0"/>
+        <w:autoSpaceDN w:val="0"/>
+        <w:adjustRightInd w:val="0"/>
+        <w:rPr>
+          <w:rFonts w:cstheme="minorHAnsi"/>
+        </w:rPr>
+      </w:pPr>
+      <w:r>
+        <w:rPr>
+          <w:rFonts w:cstheme="minorHAnsi"/>
+        </w:rPr>
+        <w:t>Mutation</w:t>
+      </w:r>
+    </w:p>
+    <w:p>
+      <w:pPr>
+        <w:pStyle w:val="ListParagraph"/>
+        <w:numPr>
+          <w:ilvl w:val="0"/>
+          <w:numId w:val="2"/>
+        </w:numPr>
+        <w:tabs>
+          <w:tab w:val="left" w:pos="720"/>
+          <w:tab w:val="left" w:pos="1440"/>
+          <w:tab w:val="left" w:pos="2160"/>
+          <w:tab w:val="left" w:pos="2880"/>
+          <w:tab w:val="left" w:pos="3600"/>
+          <w:tab w:val="left" w:pos="4320"/>
+          <w:tab w:val="left" w:pos="5040"/>
+          <w:tab w:val="left" w:pos="5760"/>
+          <w:tab w:val="left" w:pos="6480"/>
+          <w:tab w:val="left" w:pos="7200"/>
+          <w:tab w:val="left" w:pos="7920"/>
+          <w:tab w:val="left" w:pos="8640"/>
+        </w:tabs>
+        <w:autoSpaceDE w:val="0"/>
+        <w:autoSpaceDN w:val="0"/>
+        <w:adjustRightInd w:val="0"/>
+        <w:rPr>
+          <w:rFonts w:cstheme="minorHAnsi"/>
+        </w:rPr>
+      </w:pPr>
+      <w:r>
+        <w:rPr>
+          <w:rFonts w:cstheme="minorHAnsi"/>
+        </w:rPr>
+        <w:t>Graphing</w:t>
+      </w:r>
+    </w:p>
+    <w:p>
+      <w:pPr>
+        <w:tabs>
+          <w:tab w:val="left" w:pos="720"/>
+          <w:tab w:val="left" w:pos="1440"/>
+          <w:tab w:val="left" w:pos="2160"/>
+          <w:tab w:val="left" w:pos="2880"/>
+          <w:tab w:val="left" w:pos="3600"/>
+          <w:tab w:val="left" w:pos="4320"/>
+          <w:tab w:val="left" w:pos="5040"/>
+          <w:tab w:val="left" w:pos="5760"/>
+          <w:tab w:val="left" w:pos="6480"/>
+          <w:tab w:val="left" w:pos="7200"/>
+          <w:tab w:val="left" w:pos="7920"/>
+          <w:tab w:val="left" w:pos="8640"/>
+        </w:tabs>
+        <w:autoSpaceDE w:val="0"/>
+        <w:autoSpaceDN w:val="0"/>
+        <w:adjustRightInd w:val="0"/>
+        <w:rPr>
+          <w:rFonts w:cstheme="minorHAnsi"/>
+          <w:u w:val="single"/>
+        </w:rPr>
+      </w:pPr>
+      <w:r>
+        <w:rPr>
+          <w:rFonts w:cstheme="minorHAnsi"/>
+        </w:rPr>
+        <w:tab/>
+      </w:r>
+      <w:r>
+        <w:rPr>
+          <w:rFonts w:cstheme="minorHAnsi"/>
+          <w:u w:val="single"/>
+        </w:rPr>
+        <w:t>Complete by 5:00 PM on December 1, 2021</w:t>
+      </w:r>
+    </w:p>
+    <w:p>
+      <w:pPr>
+        <w:pStyle w:val="ListParagraph"/>
+        <w:numPr>
+          <w:ilvl w:val="0"/>
+          <w:numId w:val="3"/>
+        </w:numPr>
+        <w:tabs>
+          <w:tab w:val="left" w:pos="720"/>
+          <w:tab w:val="left" w:pos="1440"/>
+          <w:tab w:val="left" w:pos="2160"/>
+          <w:tab w:val="left" w:pos="2880"/>
+          <w:tab w:val="left" w:pos="3600"/>
+          <w:tab w:val="left" w:pos="4320"/>
+          <w:tab w:val="left" w:pos="5040"/>
+          <w:tab w:val="left" w:pos="5760"/>
+          <w:tab w:val="left" w:pos="6480"/>
+          <w:tab w:val="left" w:pos="7200"/>
+          <w:tab w:val="left" w:pos="7920"/>
+          <w:tab w:val="left" w:pos="8640"/>
+        </w:tabs>
+        <w:autoSpaceDE w:val="0"/>
+        <w:autoSpaceDN w:val="0"/>
+        <w:adjustRightInd w:val="0"/>
+        <w:rPr>
+          <w:rFonts w:cstheme="minorHAnsi"/>
+        </w:rPr>
+      </w:pPr>
+      <w:r>
+        <w:rPr>
+          <w:rFonts w:cstheme="minorHAnsi"/>
+        </w:rPr>
+        <w:t>Any features I did not finish from the last deadline (hopefully this won’t happen)</w:t>
+      </w:r>
+    </w:p>
+    <w:p>
+      <w:pPr>
+        <w:pStyle w:val="ListParagraph"/>
+        <w:numPr>
+          <w:ilvl w:val="0"/>
+          <w:numId w:val="3"/>
+        </w:numPr>
+        <w:tabs>
+          <w:tab w:val="left" w:pos="720"/>
+          <w:tab w:val="left" w:pos="1440"/>
+          <w:tab w:val="left" w:pos="2160"/>
+          <w:tab w:val="left" w:pos="2880"/>
+          <w:tab w:val="left" w:pos="3600"/>
+          <w:tab w:val="left" w:pos="4320"/>
+          <w:tab w:val="left" w:pos="5040"/>
+          <w:tab w:val="left" w:pos="5760"/>
+          <w:tab w:val="left" w:pos="6480"/>
+          <w:tab w:val="left" w:pos="7200"/>
+          <w:tab w:val="left" w:pos="7920"/>
+          <w:tab w:val="left" w:pos="8640"/>
+        </w:tabs>
+        <w:autoSpaceDE w:val="0"/>
+        <w:autoSpaceDN w:val="0"/>
+        <w:adjustRightInd w:val="0"/>
+        <w:rPr>
+          <w:rFonts w:cstheme="minorHAnsi"/>
+        </w:rPr>
+      </w:pPr>
+      <w:r>
+        <w:rPr>
+          <w:rFonts w:cstheme="minorHAnsi"/>
+        </w:rPr>
+        <w:t>TP Video</w:t>
+      </w:r>
+    </w:p>
+    <w:p>
+      <w:pPr>
+        <w:pStyle w:val="ListParagraph"/>
+        <w:numPr>
+          <w:ilvl w:val="0"/>
+          <w:numId w:val="3"/>
+        </w:numPr>
+        <w:tabs>
+          <w:tab w:val="left" w:pos="720"/>
+          <w:tab w:val="left" w:pos="1440"/>
+          <w:tab w:val="left" w:pos="2160"/>
+          <w:tab w:val="left" w:pos="2880"/>
+          <w:tab w:val="left" w:pos="3600"/>
+          <w:tab w:val="left" w:pos="4320"/>
+          <w:tab w:val="left" w:pos="5040"/>
+          <w:tab w:val="left" w:pos="5760"/>
+          <w:tab w:val="left" w:pos="6480"/>
+          <w:tab w:val="left" w:pos="7200"/>
+          <w:tab w:val="left" w:pos="7920"/>
+          <w:tab w:val="left" w:pos="8640"/>
+        </w:tabs>
+        <w:autoSpaceDE w:val="0"/>
+        <w:autoSpaceDN w:val="0"/>
+        <w:adjustRightInd w:val="0"/>
+        <w:rPr>
+          <w:rFonts w:cstheme="minorHAnsi"/>
+        </w:rPr>
+      </w:pPr>
+      <w:r>
+        <w:rPr>
+          <w:rFonts w:cstheme="minorHAnsi"/>
+        </w:rPr>
+        <w:t>Fun ideas for after MVP is reached</w:t>
+      </w:r>
+    </w:p>
+    <w:p>
+      <w:pPr>
+        <w:pStyle w:val="ListParagraph"/>
+        <w:numPr>
+          <w:ilvl w:val="1"/>
+          <w:numId w:val="3"/>
+        </w:numPr>
+        <w:tabs>
+          <w:tab w:val="left" w:pos="720"/>
+          <w:tab w:val="left" w:pos="1440"/>
+          <w:tab w:val="left" w:pos="2160"/>
+          <w:tab w:val="left" w:pos="2880"/>
+          <w:tab w:val="left" w:pos="3600"/>
+          <w:tab w:val="left" w:pos="4320"/>
+          <w:tab w:val="left" w:pos="5040"/>
+          <w:tab w:val="left" w:pos="5760"/>
+          <w:tab w:val="left" w:pos="6480"/>
+          <w:tab w:val="left" w:pos="7200"/>
+          <w:tab w:val="left" w:pos="7920"/>
+          <w:tab w:val="left" w:pos="8640"/>
+        </w:tabs>
+        <w:autoSpaceDE w:val="0"/>
+        <w:autoSpaceDN w:val="0"/>
+        <w:adjustRightInd w:val="0"/>
+        <w:rPr>
+          <w:rFonts w:cstheme="minorHAnsi"/>
+        </w:rPr>
+      </w:pPr>
+      <w:r>
+        <w:rPr>
+          <w:rFonts w:cstheme="minorHAnsi"/>
+        </w:rPr>
+        <w:t>More mutations</w:t>
+      </w:r>
+    </w:p>
+    <w:p>
+      <w:pPr>
+        <w:pStyle w:val="ListParagraph"/>
+        <w:numPr>
+          <w:ilvl w:val="1"/>
+          <w:numId w:val="3"/>
+        </w:numPr>
+        <w:tabs>
+          <w:tab w:val="left" w:pos="720"/>
+          <w:tab w:val="left" w:pos="1440"/>
+          <w:tab w:val="left" w:pos="2160"/>
+          <w:tab w:val="left" w:pos="2880"/>
+          <w:tab w:val="left" w:pos="3600"/>
+          <w:tab w:val="left" w:pos="4320"/>
+          <w:tab w:val="left" w:pos="5040"/>
+          <w:tab w:val="left" w:pos="5760"/>
+          <w:tab w:val="left" w:pos="6480"/>
+          <w:tab w:val="left" w:pos="7200"/>
+          <w:tab w:val="left" w:pos="7920"/>
+          <w:tab w:val="left" w:pos="8640"/>
+        </w:tabs>
+        <w:autoSpaceDE w:val="0"/>
+        <w:autoSpaceDN w:val="0"/>
+        <w:adjustRightInd w:val="0"/>
+        <w:rPr>
+          <w:rFonts w:cstheme="minorHAnsi"/>
+        </w:rPr>
+      </w:pPr>
+      <w:r>
+        <w:rPr>
+          <w:rFonts w:cstheme="minorHAnsi"/>
+        </w:rPr>
+        <w:t>More animal types</w:t>
+      </w:r>
+    </w:p>
+    <w:p>
+      <w:pPr>
+        <w:pStyle w:val="ListParagraph"/>
+        <w:numPr>
+          <w:ilvl w:val="1"/>
+          <w:numId w:val="3"/>
+        </w:numPr>
+        <w:tabs>
+          <w:tab w:val="left" w:pos="720"/>
+          <w:tab w:val="left" w:pos="1440"/>
+          <w:tab w:val="left" w:pos="2160"/>
+          <w:tab w:val="left" w:pos="2880"/>
+          <w:tab w:val="left" w:pos="3600"/>
+          <w:tab w:val="left" w:pos="4320"/>
+          <w:tab w:val="left" w:pos="5040"/>
+          <w:tab w:val="left" w:pos="5760"/>
+          <w:tab w:val="left" w:pos="6480"/>
+          <w:tab w:val="left" w:pos="7200"/>
+          <w:tab w:val="left" w:pos="7920"/>
+          <w:tab w:val="left" w:pos="8640"/>
+        </w:tabs>
+        <w:autoSpaceDE w:val="0"/>
+        <w:autoSpaceDN w:val="0"/>
+        <w:adjustRightInd w:val="0"/>
+        <w:rPr>
+          <w:rFonts w:cstheme="minorHAnsi"/>
+        </w:rPr>
+      </w:pPr>
+      <w:r>
+        <w:rPr>
+          <w:rFonts w:cstheme="minorHAnsi"/>
+        </w:rPr>
+        <w:t>Climate Change</w:t>
+      </w:r>
+    </w:p>
+    <w:p>
+      <w:pPr>
+        <w:pStyle w:val="ListParagraph"/>
+        <w:numPr>
+          <w:ilvl w:val="1"/>
+          <w:numId w:val="3"/>
+        </w:numPr>
+        <w:tabs>
+          <w:tab w:val="left" w:pos="720"/>
+          <w:tab w:val="left" w:pos="1440"/>
+          <w:tab w:val="left" w:pos="2160"/>
+          <w:tab w:val="left" w:pos="2880"/>
+          <w:tab w:val="left" w:pos="3600"/>
+          <w:tab w:val="left" w:pos="4320"/>
+          <w:tab w:val="left" w:pos="5040"/>
+          <w:tab w:val="left" w:pos="5760"/>
+          <w:tab w:val="left" w:pos="6480"/>
+          <w:tab w:val="left" w:pos="7200"/>
+          <w:tab w:val="left" w:pos="7920"/>
+          <w:tab w:val="left" w:pos="8640"/>
+        </w:tabs>
+        <w:autoSpaceDE w:val="0"/>
+        <w:autoSpaceDN w:val="0"/>
+        <w:adjustRightInd w:val="0"/>
+        <w:rPr>
+          <w:rFonts w:cstheme="minorHAnsi"/>
+        </w:rPr>
+      </w:pPr>
+      <w:r>
+        <w:rPr>
+          <w:rFonts w:cstheme="minorHAnsi"/>
+        </w:rPr>
+        <w:t xml:space="preserve">Humans </w:t>
+      </w:r>
+      <w:r>
+        <w:rPr>
+          <w:rFonts w:cstheme="minorHAnsi"/>
+        </w:rPr>
+        <w:t>cutscene-like feature</w:t>
+      </w:r>
+    </w:p>
+    <w:p>
+      <w:pPr>
+        <w:tabs>
+          <w:tab w:val="left" w:pos="720"/>
+          <w:tab w:val="left" w:pos="1440"/>
+          <w:tab w:val="left" w:pos="2160"/>
+          <w:tab w:val="left" w:pos="2880"/>
+          <w:tab w:val="left" w:pos="3600"/>
+          <w:tab w:val="left" w:pos="4320"/>
+          <w:tab w:val="left" w:pos="5040"/>
+          <w:tab w:val="left" w:pos="5760"/>
+          <w:tab w:val="left" w:pos="6480"/>
+          <w:tab w:val="left" w:pos="7200"/>
+          <w:tab w:val="left" w:pos="7920"/>
+          <w:tab w:val="left" w:pos="8640"/>
+        </w:tabs>
+        <w:autoSpaceDE w:val="0"/>
+        <w:autoSpaceDN w:val="0"/>
+        <w:adjustRightInd w:val="0"/>
+        <w:rPr>
+          <w:rFonts w:cstheme="minorHAnsi"/>
+        </w:rPr>
+      </w:pPr>
+      <w:r>
+        <w:rPr>
+          <w:rFonts w:cstheme="minorHAnsi"/>
+        </w:rPr>
+        <w:tab/>
       </w:r>
     </w:p>
     <w:p>
@@ -558,7 +3738,7 @@
                     <pic:cNvPicPr/>
                   </pic:nvPicPr>
                   <pic:blipFill>
-                    <a:blip r:embed="rId6" cstate="print">
+                    <a:blip r:embed="rId7" cstate="print">
                       <a:extLst>
                         <a:ext uri="{28A0092B-C50C-407E-A947-70E740481C1C}">
                           <a14:useLocalDpi xmlns:a14="http://schemas.microsoft.com/office/drawing/2010/main" val="0"/>
@@ -641,7 +3821,7 @@
       </w:r>
     </w:p>
     <w:sectPr>
-      <w:headerReference w:type="default" r:id="rId7"/>
+      <w:headerReference w:type="default" r:id="rId8"/>
       <w:pgSz w:w="12240" w:h="15840"/>
       <w:pgMar w:top="1440" w:right="1440" w:bottom="1440" w:left="1440" w:header="720" w:footer="720" w:gutter="0"/>
       <w:cols w:space="720"/>
@@ -712,6 +3892,1152 @@
     </w:r>
   </w:p>
 </w:hdr>
+</file>
+
+<file path=word/numbering.xml><?xml version="1.0" encoding="utf-8"?>
+<w:numbering xmlns:wpc="http://schemas.microsoft.com/office/word/2010/wordprocessingCanvas" xmlns:cx="http://schemas.microsoft.com/office/drawing/2014/chartex" xmlns:cx1="http://schemas.microsoft.com/office/drawing/2015/9/8/chartex" xmlns:cx2="http://schemas.microsoft.com/office/drawing/2015/10/21/chartex" xmlns:cx3="http://schemas.microsoft.com/office/drawing/2016/5/9/chartex" xmlns:cx4="http://schemas.microsoft.com/office/drawing/2016/5/10/chartex" xmlns:cx5="http://schemas.microsoft.com/office/drawing/2016/5/11/chartex" xmlns:cx6="http://schemas.microsoft.com/office/drawing/2016/5/12/chartex" xmlns:cx7="http://schemas.microsoft.com/office/drawing/2016/5/13/chartex" xmlns:cx8="http://schemas.microsoft.com/office/drawing/2016/5/14/chartex" xmlns:mc="http://schemas.openxmlformats.org/markup-compatibility/2006" xmlns:aink="http://schemas.microsoft.com/office/drawing/2016/ink" xmlns:am3d="http://schemas.microsoft.com/office/drawing/2017/model3d" xmlns:o="urn:schemas-microsoft-com:office:office" xmlns:r="http://schemas.openxmlformats.org/officeDocument/2006/relationships" xmlns:m="http://schemas.openxmlformats.org/officeDocument/2006/math" xmlns:v="urn:schemas-microsoft-com:vml" xmlns:wp14="http://schemas.microsoft.com/office/word/2010/wordprocessingDrawing" xmlns:wp="http://schemas.openxmlformats.org/drawingml/2006/wordprocessingDrawing" xmlns:w10="urn:schemas-microsoft-com:office:word" xmlns:w="http://schemas.openxmlformats.org/wordprocessingml/2006/main" xmlns:w14="http://schemas.microsoft.com/office/word/2010/wordml" xmlns:w15="http://schemas.microsoft.com/office/word/2012/wordml" xmlns:w16cex="http://schemas.microsoft.com/office/word/2018/wordml/cex" xmlns:w16cid="http://schemas.microsoft.com/office/word/2016/wordml/cid" xmlns:w16="http://schemas.microsoft.com/office/word/2018/wordml" xmlns:w16sdtdh="http://schemas.microsoft.com/office/word/2020/wordml/sdtdatahash" xmlns:w16se="http://schemas.microsoft.com/office/word/2015/wordml/symex" xmlns:wpg="http://schemas.microsoft.com/office/word/2010/wordprocessingGroup" xmlns:wpi="http://schemas.microsoft.com/office/word/2010/wordprocessingInk" xmlns:wne="http://schemas.microsoft.com/office/word/2006/wordml" xmlns:wps="http://schemas.microsoft.com/office/word/2010/wordprocessingShape" mc:Ignorable="w14 w15 w16se w16cid w16 w16cex w16sdtdh wp14">
+  <w:abstractNum w:abstractNumId="0" w15:restartNumberingAfterBreak="0">
+    <w:nsid w:val="11965586"/>
+    <w:multiLevelType w:val="hybridMultilevel"/>
+    <w:tmpl w:val="93A8380A"/>
+    <w:lvl w:ilvl="0" w:tplc="04090001">
+      <w:start w:val="1"/>
+      <w:numFmt w:val="bullet"/>
+      <w:lvlText w:val=""/>
+      <w:lvlJc w:val="left"/>
+      <w:pPr>
+        <w:ind w:left="1440" w:hanging="360"/>
+      </w:pPr>
+      <w:rPr>
+        <w:rFonts w:ascii="Symbol" w:hAnsi="Symbol" w:hint="default"/>
+      </w:rPr>
+    </w:lvl>
+    <w:lvl w:ilvl="1" w:tplc="04090003" w:tentative="1">
+      <w:start w:val="1"/>
+      <w:numFmt w:val="bullet"/>
+      <w:lvlText w:val="o"/>
+      <w:lvlJc w:val="left"/>
+      <w:pPr>
+        <w:ind w:left="2160" w:hanging="360"/>
+      </w:pPr>
+      <w:rPr>
+        <w:rFonts w:ascii="Courier New" w:hAnsi="Courier New" w:cs="Courier New" w:hint="default"/>
+      </w:rPr>
+    </w:lvl>
+    <w:lvl w:ilvl="2" w:tplc="04090005" w:tentative="1">
+      <w:start w:val="1"/>
+      <w:numFmt w:val="bullet"/>
+      <w:lvlText w:val=""/>
+      <w:lvlJc w:val="left"/>
+      <w:pPr>
+        <w:ind w:left="2880" w:hanging="360"/>
+      </w:pPr>
+      <w:rPr>
+        <w:rFonts w:ascii="Wingdings" w:hAnsi="Wingdings" w:hint="default"/>
+      </w:rPr>
+    </w:lvl>
+    <w:lvl w:ilvl="3" w:tplc="04090001" w:tentative="1">
+      <w:start w:val="1"/>
+      <w:numFmt w:val="bullet"/>
+      <w:lvlText w:val=""/>
+      <w:lvlJc w:val="left"/>
+      <w:pPr>
+        <w:ind w:left="3600" w:hanging="360"/>
+      </w:pPr>
+      <w:rPr>
+        <w:rFonts w:ascii="Symbol" w:hAnsi="Symbol" w:hint="default"/>
+      </w:rPr>
+    </w:lvl>
+    <w:lvl w:ilvl="4" w:tplc="04090003" w:tentative="1">
+      <w:start w:val="1"/>
+      <w:numFmt w:val="bullet"/>
+      <w:lvlText w:val="o"/>
+      <w:lvlJc w:val="left"/>
+      <w:pPr>
+        <w:ind w:left="4320" w:hanging="360"/>
+      </w:pPr>
+      <w:rPr>
+        <w:rFonts w:ascii="Courier New" w:hAnsi="Courier New" w:cs="Courier New" w:hint="default"/>
+      </w:rPr>
+    </w:lvl>
+    <w:lvl w:ilvl="5" w:tplc="04090005" w:tentative="1">
+      <w:start w:val="1"/>
+      <w:numFmt w:val="bullet"/>
+      <w:lvlText w:val=""/>
+      <w:lvlJc w:val="left"/>
+      <w:pPr>
+        <w:ind w:left="5040" w:hanging="360"/>
+      </w:pPr>
+      <w:rPr>
+        <w:rFonts w:ascii="Wingdings" w:hAnsi="Wingdings" w:hint="default"/>
+      </w:rPr>
+    </w:lvl>
+    <w:lvl w:ilvl="6" w:tplc="04090001" w:tentative="1">
+      <w:start w:val="1"/>
+      <w:numFmt w:val="bullet"/>
+      <w:lvlText w:val=""/>
+      <w:lvlJc w:val="left"/>
+      <w:pPr>
+        <w:ind w:left="5760" w:hanging="360"/>
+      </w:pPr>
+      <w:rPr>
+        <w:rFonts w:ascii="Symbol" w:hAnsi="Symbol" w:hint="default"/>
+      </w:rPr>
+    </w:lvl>
+    <w:lvl w:ilvl="7" w:tplc="04090003" w:tentative="1">
+      <w:start w:val="1"/>
+      <w:numFmt w:val="bullet"/>
+      <w:lvlText w:val="o"/>
+      <w:lvlJc w:val="left"/>
+      <w:pPr>
+        <w:ind w:left="6480" w:hanging="360"/>
+      </w:pPr>
+      <w:rPr>
+        <w:rFonts w:ascii="Courier New" w:hAnsi="Courier New" w:cs="Courier New" w:hint="default"/>
+      </w:rPr>
+    </w:lvl>
+    <w:lvl w:ilvl="8" w:tplc="04090005" w:tentative="1">
+      <w:start w:val="1"/>
+      <w:numFmt w:val="bullet"/>
+      <w:lvlText w:val=""/>
+      <w:lvlJc w:val="left"/>
+      <w:pPr>
+        <w:ind w:left="7200" w:hanging="360"/>
+      </w:pPr>
+      <w:rPr>
+        <w:rFonts w:ascii="Wingdings" w:hAnsi="Wingdings" w:hint="default"/>
+      </w:rPr>
+    </w:lvl>
+  </w:abstractNum>
+  <w:abstractNum w:abstractNumId="1" w15:restartNumberingAfterBreak="0">
+    <w:nsid w:val="18F05FCC"/>
+    <w:multiLevelType w:val="hybridMultilevel"/>
+    <w:tmpl w:val="DD50E82A"/>
+    <w:lvl w:ilvl="0" w:tplc="04090001">
+      <w:start w:val="1"/>
+      <w:numFmt w:val="bullet"/>
+      <w:lvlText w:val=""/>
+      <w:lvlJc w:val="left"/>
+      <w:pPr>
+        <w:ind w:left="1440" w:hanging="360"/>
+      </w:pPr>
+      <w:rPr>
+        <w:rFonts w:ascii="Symbol" w:hAnsi="Symbol" w:hint="default"/>
+      </w:rPr>
+    </w:lvl>
+    <w:lvl w:ilvl="1" w:tplc="04090003" w:tentative="1">
+      <w:start w:val="1"/>
+      <w:numFmt w:val="bullet"/>
+      <w:lvlText w:val="o"/>
+      <w:lvlJc w:val="left"/>
+      <w:pPr>
+        <w:ind w:left="2160" w:hanging="360"/>
+      </w:pPr>
+      <w:rPr>
+        <w:rFonts w:ascii="Courier New" w:hAnsi="Courier New" w:cs="Courier New" w:hint="default"/>
+      </w:rPr>
+    </w:lvl>
+    <w:lvl w:ilvl="2" w:tplc="04090005" w:tentative="1">
+      <w:start w:val="1"/>
+      <w:numFmt w:val="bullet"/>
+      <w:lvlText w:val=""/>
+      <w:lvlJc w:val="left"/>
+      <w:pPr>
+        <w:ind w:left="2880" w:hanging="360"/>
+      </w:pPr>
+      <w:rPr>
+        <w:rFonts w:ascii="Wingdings" w:hAnsi="Wingdings" w:hint="default"/>
+      </w:rPr>
+    </w:lvl>
+    <w:lvl w:ilvl="3" w:tplc="04090001" w:tentative="1">
+      <w:start w:val="1"/>
+      <w:numFmt w:val="bullet"/>
+      <w:lvlText w:val=""/>
+      <w:lvlJc w:val="left"/>
+      <w:pPr>
+        <w:ind w:left="3600" w:hanging="360"/>
+      </w:pPr>
+      <w:rPr>
+        <w:rFonts w:ascii="Symbol" w:hAnsi="Symbol" w:hint="default"/>
+      </w:rPr>
+    </w:lvl>
+    <w:lvl w:ilvl="4" w:tplc="04090003" w:tentative="1">
+      <w:start w:val="1"/>
+      <w:numFmt w:val="bullet"/>
+      <w:lvlText w:val="o"/>
+      <w:lvlJc w:val="left"/>
+      <w:pPr>
+        <w:ind w:left="4320" w:hanging="360"/>
+      </w:pPr>
+      <w:rPr>
+        <w:rFonts w:ascii="Courier New" w:hAnsi="Courier New" w:cs="Courier New" w:hint="default"/>
+      </w:rPr>
+    </w:lvl>
+    <w:lvl w:ilvl="5" w:tplc="04090005" w:tentative="1">
+      <w:start w:val="1"/>
+      <w:numFmt w:val="bullet"/>
+      <w:lvlText w:val=""/>
+      <w:lvlJc w:val="left"/>
+      <w:pPr>
+        <w:ind w:left="5040" w:hanging="360"/>
+      </w:pPr>
+      <w:rPr>
+        <w:rFonts w:ascii="Wingdings" w:hAnsi="Wingdings" w:hint="default"/>
+      </w:rPr>
+    </w:lvl>
+    <w:lvl w:ilvl="6" w:tplc="04090001" w:tentative="1">
+      <w:start w:val="1"/>
+      <w:numFmt w:val="bullet"/>
+      <w:lvlText w:val=""/>
+      <w:lvlJc w:val="left"/>
+      <w:pPr>
+        <w:ind w:left="5760" w:hanging="360"/>
+      </w:pPr>
+      <w:rPr>
+        <w:rFonts w:ascii="Symbol" w:hAnsi="Symbol" w:hint="default"/>
+      </w:rPr>
+    </w:lvl>
+    <w:lvl w:ilvl="7" w:tplc="04090003" w:tentative="1">
+      <w:start w:val="1"/>
+      <w:numFmt w:val="bullet"/>
+      <w:lvlText w:val="o"/>
+      <w:lvlJc w:val="left"/>
+      <w:pPr>
+        <w:ind w:left="6480" w:hanging="360"/>
+      </w:pPr>
+      <w:rPr>
+        <w:rFonts w:ascii="Courier New" w:hAnsi="Courier New" w:cs="Courier New" w:hint="default"/>
+      </w:rPr>
+    </w:lvl>
+    <w:lvl w:ilvl="8" w:tplc="04090005" w:tentative="1">
+      <w:start w:val="1"/>
+      <w:numFmt w:val="bullet"/>
+      <w:lvlText w:val=""/>
+      <w:lvlJc w:val="left"/>
+      <w:pPr>
+        <w:ind w:left="7200" w:hanging="360"/>
+      </w:pPr>
+      <w:rPr>
+        <w:rFonts w:ascii="Wingdings" w:hAnsi="Wingdings" w:hint="default"/>
+      </w:rPr>
+    </w:lvl>
+  </w:abstractNum>
+  <w:abstractNum w:abstractNumId="2" w15:restartNumberingAfterBreak="0">
+    <w:nsid w:val="3853074D"/>
+    <w:multiLevelType w:val="hybridMultilevel"/>
+    <w:tmpl w:val="A41A087A"/>
+    <w:lvl w:ilvl="0" w:tplc="0409000F">
+      <w:start w:val="1"/>
+      <w:numFmt w:val="decimal"/>
+      <w:lvlText w:val="%1."/>
+      <w:lvlJc w:val="left"/>
+      <w:pPr>
+        <w:ind w:left="2160" w:hanging="360"/>
+      </w:pPr>
+    </w:lvl>
+    <w:lvl w:ilvl="1" w:tplc="04090019" w:tentative="1">
+      <w:start w:val="1"/>
+      <w:numFmt w:val="lowerLetter"/>
+      <w:lvlText w:val="%2."/>
+      <w:lvlJc w:val="left"/>
+      <w:pPr>
+        <w:ind w:left="2880" w:hanging="360"/>
+      </w:pPr>
+    </w:lvl>
+    <w:lvl w:ilvl="2" w:tplc="0409001B" w:tentative="1">
+      <w:start w:val="1"/>
+      <w:numFmt w:val="lowerRoman"/>
+      <w:lvlText w:val="%3."/>
+      <w:lvlJc w:val="right"/>
+      <w:pPr>
+        <w:ind w:left="3600" w:hanging="180"/>
+      </w:pPr>
+    </w:lvl>
+    <w:lvl w:ilvl="3" w:tplc="0409000F" w:tentative="1">
+      <w:start w:val="1"/>
+      <w:numFmt w:val="decimal"/>
+      <w:lvlText w:val="%4."/>
+      <w:lvlJc w:val="left"/>
+      <w:pPr>
+        <w:ind w:left="4320" w:hanging="360"/>
+      </w:pPr>
+    </w:lvl>
+    <w:lvl w:ilvl="4" w:tplc="04090019" w:tentative="1">
+      <w:start w:val="1"/>
+      <w:numFmt w:val="lowerLetter"/>
+      <w:lvlText w:val="%5."/>
+      <w:lvlJc w:val="left"/>
+      <w:pPr>
+        <w:ind w:left="5040" w:hanging="360"/>
+      </w:pPr>
+    </w:lvl>
+    <w:lvl w:ilvl="5" w:tplc="0409001B" w:tentative="1">
+      <w:start w:val="1"/>
+      <w:numFmt w:val="lowerRoman"/>
+      <w:lvlText w:val="%6."/>
+      <w:lvlJc w:val="right"/>
+      <w:pPr>
+        <w:ind w:left="5760" w:hanging="180"/>
+      </w:pPr>
+    </w:lvl>
+    <w:lvl w:ilvl="6" w:tplc="0409000F" w:tentative="1">
+      <w:start w:val="1"/>
+      <w:numFmt w:val="decimal"/>
+      <w:lvlText w:val="%7."/>
+      <w:lvlJc w:val="left"/>
+      <w:pPr>
+        <w:ind w:left="6480" w:hanging="360"/>
+      </w:pPr>
+    </w:lvl>
+    <w:lvl w:ilvl="7" w:tplc="04090019" w:tentative="1">
+      <w:start w:val="1"/>
+      <w:numFmt w:val="lowerLetter"/>
+      <w:lvlText w:val="%8."/>
+      <w:lvlJc w:val="left"/>
+      <w:pPr>
+        <w:ind w:left="7200" w:hanging="360"/>
+      </w:pPr>
+    </w:lvl>
+    <w:lvl w:ilvl="8" w:tplc="0409001B" w:tentative="1">
+      <w:start w:val="1"/>
+      <w:numFmt w:val="lowerRoman"/>
+      <w:lvlText w:val="%9."/>
+      <w:lvlJc w:val="right"/>
+      <w:pPr>
+        <w:ind w:left="7920" w:hanging="180"/>
+      </w:pPr>
+    </w:lvl>
+  </w:abstractNum>
+  <w:abstractNum w:abstractNumId="3" w15:restartNumberingAfterBreak="0">
+    <w:nsid w:val="3A8079E7"/>
+    <w:multiLevelType w:val="hybridMultilevel"/>
+    <w:tmpl w:val="D55498E6"/>
+    <w:lvl w:ilvl="0" w:tplc="0409000F">
+      <w:start w:val="1"/>
+      <w:numFmt w:val="decimal"/>
+      <w:lvlText w:val="%1."/>
+      <w:lvlJc w:val="left"/>
+      <w:pPr>
+        <w:ind w:left="2160" w:hanging="360"/>
+      </w:pPr>
+    </w:lvl>
+    <w:lvl w:ilvl="1" w:tplc="04090019" w:tentative="1">
+      <w:start w:val="1"/>
+      <w:numFmt w:val="lowerLetter"/>
+      <w:lvlText w:val="%2."/>
+      <w:lvlJc w:val="left"/>
+      <w:pPr>
+        <w:ind w:left="2880" w:hanging="360"/>
+      </w:pPr>
+    </w:lvl>
+    <w:lvl w:ilvl="2" w:tplc="0409001B" w:tentative="1">
+      <w:start w:val="1"/>
+      <w:numFmt w:val="lowerRoman"/>
+      <w:lvlText w:val="%3."/>
+      <w:lvlJc w:val="right"/>
+      <w:pPr>
+        <w:ind w:left="3600" w:hanging="180"/>
+      </w:pPr>
+    </w:lvl>
+    <w:lvl w:ilvl="3" w:tplc="0409000F" w:tentative="1">
+      <w:start w:val="1"/>
+      <w:numFmt w:val="decimal"/>
+      <w:lvlText w:val="%4."/>
+      <w:lvlJc w:val="left"/>
+      <w:pPr>
+        <w:ind w:left="4320" w:hanging="360"/>
+      </w:pPr>
+    </w:lvl>
+    <w:lvl w:ilvl="4" w:tplc="04090019" w:tentative="1">
+      <w:start w:val="1"/>
+      <w:numFmt w:val="lowerLetter"/>
+      <w:lvlText w:val="%5."/>
+      <w:lvlJc w:val="left"/>
+      <w:pPr>
+        <w:ind w:left="5040" w:hanging="360"/>
+      </w:pPr>
+    </w:lvl>
+    <w:lvl w:ilvl="5" w:tplc="0409001B" w:tentative="1">
+      <w:start w:val="1"/>
+      <w:numFmt w:val="lowerRoman"/>
+      <w:lvlText w:val="%6."/>
+      <w:lvlJc w:val="right"/>
+      <w:pPr>
+        <w:ind w:left="5760" w:hanging="180"/>
+      </w:pPr>
+    </w:lvl>
+    <w:lvl w:ilvl="6" w:tplc="0409000F" w:tentative="1">
+      <w:start w:val="1"/>
+      <w:numFmt w:val="decimal"/>
+      <w:lvlText w:val="%7."/>
+      <w:lvlJc w:val="left"/>
+      <w:pPr>
+        <w:ind w:left="6480" w:hanging="360"/>
+      </w:pPr>
+    </w:lvl>
+    <w:lvl w:ilvl="7" w:tplc="04090019" w:tentative="1">
+      <w:start w:val="1"/>
+      <w:numFmt w:val="lowerLetter"/>
+      <w:lvlText w:val="%8."/>
+      <w:lvlJc w:val="left"/>
+      <w:pPr>
+        <w:ind w:left="7200" w:hanging="360"/>
+      </w:pPr>
+    </w:lvl>
+    <w:lvl w:ilvl="8" w:tplc="0409001B" w:tentative="1">
+      <w:start w:val="1"/>
+      <w:numFmt w:val="lowerRoman"/>
+      <w:lvlText w:val="%9."/>
+      <w:lvlJc w:val="right"/>
+      <w:pPr>
+        <w:ind w:left="7920" w:hanging="180"/>
+      </w:pPr>
+    </w:lvl>
+  </w:abstractNum>
+  <w:abstractNum w:abstractNumId="4" w15:restartNumberingAfterBreak="0">
+    <w:nsid w:val="445A7C2B"/>
+    <w:multiLevelType w:val="hybridMultilevel"/>
+    <w:tmpl w:val="92240BC4"/>
+    <w:lvl w:ilvl="0" w:tplc="0409000F">
+      <w:start w:val="1"/>
+      <w:numFmt w:val="decimal"/>
+      <w:lvlText w:val="%1."/>
+      <w:lvlJc w:val="left"/>
+      <w:pPr>
+        <w:ind w:left="2160" w:hanging="360"/>
+      </w:pPr>
+      <w:rPr>
+        <w:rFonts w:hint="default"/>
+      </w:rPr>
+    </w:lvl>
+    <w:lvl w:ilvl="1" w:tplc="FFFFFFFF" w:tentative="1">
+      <w:start w:val="1"/>
+      <w:numFmt w:val="bullet"/>
+      <w:lvlText w:val="o"/>
+      <w:lvlJc w:val="left"/>
+      <w:pPr>
+        <w:ind w:left="2880" w:hanging="360"/>
+      </w:pPr>
+      <w:rPr>
+        <w:rFonts w:ascii="Courier New" w:hAnsi="Courier New" w:cs="Courier New" w:hint="default"/>
+      </w:rPr>
+    </w:lvl>
+    <w:lvl w:ilvl="2" w:tplc="FFFFFFFF" w:tentative="1">
+      <w:start w:val="1"/>
+      <w:numFmt w:val="bullet"/>
+      <w:lvlText w:val=""/>
+      <w:lvlJc w:val="left"/>
+      <w:pPr>
+        <w:ind w:left="3600" w:hanging="360"/>
+      </w:pPr>
+      <w:rPr>
+        <w:rFonts w:ascii="Wingdings" w:hAnsi="Wingdings" w:hint="default"/>
+      </w:rPr>
+    </w:lvl>
+    <w:lvl w:ilvl="3" w:tplc="FFFFFFFF" w:tentative="1">
+      <w:start w:val="1"/>
+      <w:numFmt w:val="bullet"/>
+      <w:lvlText w:val=""/>
+      <w:lvlJc w:val="left"/>
+      <w:pPr>
+        <w:ind w:left="4320" w:hanging="360"/>
+      </w:pPr>
+      <w:rPr>
+        <w:rFonts w:ascii="Symbol" w:hAnsi="Symbol" w:hint="default"/>
+      </w:rPr>
+    </w:lvl>
+    <w:lvl w:ilvl="4" w:tplc="FFFFFFFF" w:tentative="1">
+      <w:start w:val="1"/>
+      <w:numFmt w:val="bullet"/>
+      <w:lvlText w:val="o"/>
+      <w:lvlJc w:val="left"/>
+      <w:pPr>
+        <w:ind w:left="5040" w:hanging="360"/>
+      </w:pPr>
+      <w:rPr>
+        <w:rFonts w:ascii="Courier New" w:hAnsi="Courier New" w:cs="Courier New" w:hint="default"/>
+      </w:rPr>
+    </w:lvl>
+    <w:lvl w:ilvl="5" w:tplc="FFFFFFFF" w:tentative="1">
+      <w:start w:val="1"/>
+      <w:numFmt w:val="bullet"/>
+      <w:lvlText w:val=""/>
+      <w:lvlJc w:val="left"/>
+      <w:pPr>
+        <w:ind w:left="5760" w:hanging="360"/>
+      </w:pPr>
+      <w:rPr>
+        <w:rFonts w:ascii="Wingdings" w:hAnsi="Wingdings" w:hint="default"/>
+      </w:rPr>
+    </w:lvl>
+    <w:lvl w:ilvl="6" w:tplc="FFFFFFFF" w:tentative="1">
+      <w:start w:val="1"/>
+      <w:numFmt w:val="bullet"/>
+      <w:lvlText w:val=""/>
+      <w:lvlJc w:val="left"/>
+      <w:pPr>
+        <w:ind w:left="6480" w:hanging="360"/>
+      </w:pPr>
+      <w:rPr>
+        <w:rFonts w:ascii="Symbol" w:hAnsi="Symbol" w:hint="default"/>
+      </w:rPr>
+    </w:lvl>
+    <w:lvl w:ilvl="7" w:tplc="FFFFFFFF" w:tentative="1">
+      <w:start w:val="1"/>
+      <w:numFmt w:val="bullet"/>
+      <w:lvlText w:val="o"/>
+      <w:lvlJc w:val="left"/>
+      <w:pPr>
+        <w:ind w:left="7200" w:hanging="360"/>
+      </w:pPr>
+      <w:rPr>
+        <w:rFonts w:ascii="Courier New" w:hAnsi="Courier New" w:cs="Courier New" w:hint="default"/>
+      </w:rPr>
+    </w:lvl>
+    <w:lvl w:ilvl="8" w:tplc="FFFFFFFF" w:tentative="1">
+      <w:start w:val="1"/>
+      <w:numFmt w:val="bullet"/>
+      <w:lvlText w:val=""/>
+      <w:lvlJc w:val="left"/>
+      <w:pPr>
+        <w:ind w:left="7920" w:hanging="360"/>
+      </w:pPr>
+      <w:rPr>
+        <w:rFonts w:ascii="Wingdings" w:hAnsi="Wingdings" w:hint="default"/>
+      </w:rPr>
+    </w:lvl>
+  </w:abstractNum>
+  <w:abstractNum w:abstractNumId="5" w15:restartNumberingAfterBreak="0">
+    <w:nsid w:val="47750684"/>
+    <w:multiLevelType w:val="hybridMultilevel"/>
+    <w:tmpl w:val="300A6C12"/>
+    <w:lvl w:ilvl="0" w:tplc="0409000F">
+      <w:start w:val="1"/>
+      <w:numFmt w:val="decimal"/>
+      <w:lvlText w:val="%1."/>
+      <w:lvlJc w:val="left"/>
+      <w:pPr>
+        <w:ind w:left="2160" w:hanging="360"/>
+      </w:pPr>
+    </w:lvl>
+    <w:lvl w:ilvl="1" w:tplc="04090019" w:tentative="1">
+      <w:start w:val="1"/>
+      <w:numFmt w:val="lowerLetter"/>
+      <w:lvlText w:val="%2."/>
+      <w:lvlJc w:val="left"/>
+      <w:pPr>
+        <w:ind w:left="2880" w:hanging="360"/>
+      </w:pPr>
+    </w:lvl>
+    <w:lvl w:ilvl="2" w:tplc="0409001B" w:tentative="1">
+      <w:start w:val="1"/>
+      <w:numFmt w:val="lowerRoman"/>
+      <w:lvlText w:val="%3."/>
+      <w:lvlJc w:val="right"/>
+      <w:pPr>
+        <w:ind w:left="3600" w:hanging="180"/>
+      </w:pPr>
+    </w:lvl>
+    <w:lvl w:ilvl="3" w:tplc="0409000F" w:tentative="1">
+      <w:start w:val="1"/>
+      <w:numFmt w:val="decimal"/>
+      <w:lvlText w:val="%4."/>
+      <w:lvlJc w:val="left"/>
+      <w:pPr>
+        <w:ind w:left="4320" w:hanging="360"/>
+      </w:pPr>
+    </w:lvl>
+    <w:lvl w:ilvl="4" w:tplc="04090019" w:tentative="1">
+      <w:start w:val="1"/>
+      <w:numFmt w:val="lowerLetter"/>
+      <w:lvlText w:val="%5."/>
+      <w:lvlJc w:val="left"/>
+      <w:pPr>
+        <w:ind w:left="5040" w:hanging="360"/>
+      </w:pPr>
+    </w:lvl>
+    <w:lvl w:ilvl="5" w:tplc="0409001B" w:tentative="1">
+      <w:start w:val="1"/>
+      <w:numFmt w:val="lowerRoman"/>
+      <w:lvlText w:val="%6."/>
+      <w:lvlJc w:val="right"/>
+      <w:pPr>
+        <w:ind w:left="5760" w:hanging="180"/>
+      </w:pPr>
+    </w:lvl>
+    <w:lvl w:ilvl="6" w:tplc="0409000F" w:tentative="1">
+      <w:start w:val="1"/>
+      <w:numFmt w:val="decimal"/>
+      <w:lvlText w:val="%7."/>
+      <w:lvlJc w:val="left"/>
+      <w:pPr>
+        <w:ind w:left="6480" w:hanging="360"/>
+      </w:pPr>
+    </w:lvl>
+    <w:lvl w:ilvl="7" w:tplc="04090019" w:tentative="1">
+      <w:start w:val="1"/>
+      <w:numFmt w:val="lowerLetter"/>
+      <w:lvlText w:val="%8."/>
+      <w:lvlJc w:val="left"/>
+      <w:pPr>
+        <w:ind w:left="7200" w:hanging="360"/>
+      </w:pPr>
+    </w:lvl>
+    <w:lvl w:ilvl="8" w:tplc="0409001B" w:tentative="1">
+      <w:start w:val="1"/>
+      <w:numFmt w:val="lowerRoman"/>
+      <w:lvlText w:val="%9."/>
+      <w:lvlJc w:val="right"/>
+      <w:pPr>
+        <w:ind w:left="7920" w:hanging="180"/>
+      </w:pPr>
+    </w:lvl>
+  </w:abstractNum>
+  <w:abstractNum w:abstractNumId="6" w15:restartNumberingAfterBreak="0">
+    <w:nsid w:val="4F5E0311"/>
+    <w:multiLevelType w:val="hybridMultilevel"/>
+    <w:tmpl w:val="AA342DE8"/>
+    <w:lvl w:ilvl="0" w:tplc="04090001">
+      <w:start w:val="1"/>
+      <w:numFmt w:val="bullet"/>
+      <w:lvlText w:val=""/>
+      <w:lvlJc w:val="left"/>
+      <w:pPr>
+        <w:ind w:left="2160" w:hanging="360"/>
+      </w:pPr>
+      <w:rPr>
+        <w:rFonts w:ascii="Symbol" w:hAnsi="Symbol" w:hint="default"/>
+      </w:rPr>
+    </w:lvl>
+    <w:lvl w:ilvl="1" w:tplc="04090003" w:tentative="1">
+      <w:start w:val="1"/>
+      <w:numFmt w:val="bullet"/>
+      <w:lvlText w:val="o"/>
+      <w:lvlJc w:val="left"/>
+      <w:pPr>
+        <w:ind w:left="2880" w:hanging="360"/>
+      </w:pPr>
+      <w:rPr>
+        <w:rFonts w:ascii="Courier New" w:hAnsi="Courier New" w:cs="Courier New" w:hint="default"/>
+      </w:rPr>
+    </w:lvl>
+    <w:lvl w:ilvl="2" w:tplc="04090005" w:tentative="1">
+      <w:start w:val="1"/>
+      <w:numFmt w:val="bullet"/>
+      <w:lvlText w:val=""/>
+      <w:lvlJc w:val="left"/>
+      <w:pPr>
+        <w:ind w:left="3600" w:hanging="360"/>
+      </w:pPr>
+      <w:rPr>
+        <w:rFonts w:ascii="Wingdings" w:hAnsi="Wingdings" w:hint="default"/>
+      </w:rPr>
+    </w:lvl>
+    <w:lvl w:ilvl="3" w:tplc="04090001" w:tentative="1">
+      <w:start w:val="1"/>
+      <w:numFmt w:val="bullet"/>
+      <w:lvlText w:val=""/>
+      <w:lvlJc w:val="left"/>
+      <w:pPr>
+        <w:ind w:left="4320" w:hanging="360"/>
+      </w:pPr>
+      <w:rPr>
+        <w:rFonts w:ascii="Symbol" w:hAnsi="Symbol" w:hint="default"/>
+      </w:rPr>
+    </w:lvl>
+    <w:lvl w:ilvl="4" w:tplc="04090003" w:tentative="1">
+      <w:start w:val="1"/>
+      <w:numFmt w:val="bullet"/>
+      <w:lvlText w:val="o"/>
+      <w:lvlJc w:val="left"/>
+      <w:pPr>
+        <w:ind w:left="5040" w:hanging="360"/>
+      </w:pPr>
+      <w:rPr>
+        <w:rFonts w:ascii="Courier New" w:hAnsi="Courier New" w:cs="Courier New" w:hint="default"/>
+      </w:rPr>
+    </w:lvl>
+    <w:lvl w:ilvl="5" w:tplc="04090005" w:tentative="1">
+      <w:start w:val="1"/>
+      <w:numFmt w:val="bullet"/>
+      <w:lvlText w:val=""/>
+      <w:lvlJc w:val="left"/>
+      <w:pPr>
+        <w:ind w:left="5760" w:hanging="360"/>
+      </w:pPr>
+      <w:rPr>
+        <w:rFonts w:ascii="Wingdings" w:hAnsi="Wingdings" w:hint="default"/>
+      </w:rPr>
+    </w:lvl>
+    <w:lvl w:ilvl="6" w:tplc="04090001" w:tentative="1">
+      <w:start w:val="1"/>
+      <w:numFmt w:val="bullet"/>
+      <w:lvlText w:val=""/>
+      <w:lvlJc w:val="left"/>
+      <w:pPr>
+        <w:ind w:left="6480" w:hanging="360"/>
+      </w:pPr>
+      <w:rPr>
+        <w:rFonts w:ascii="Symbol" w:hAnsi="Symbol" w:hint="default"/>
+      </w:rPr>
+    </w:lvl>
+    <w:lvl w:ilvl="7" w:tplc="04090003" w:tentative="1">
+      <w:start w:val="1"/>
+      <w:numFmt w:val="bullet"/>
+      <w:lvlText w:val="o"/>
+      <w:lvlJc w:val="left"/>
+      <w:pPr>
+        <w:ind w:left="7200" w:hanging="360"/>
+      </w:pPr>
+      <w:rPr>
+        <w:rFonts w:ascii="Courier New" w:hAnsi="Courier New" w:cs="Courier New" w:hint="default"/>
+      </w:rPr>
+    </w:lvl>
+    <w:lvl w:ilvl="8" w:tplc="04090005" w:tentative="1">
+      <w:start w:val="1"/>
+      <w:numFmt w:val="bullet"/>
+      <w:lvlText w:val=""/>
+      <w:lvlJc w:val="left"/>
+      <w:pPr>
+        <w:ind w:left="7920" w:hanging="360"/>
+      </w:pPr>
+      <w:rPr>
+        <w:rFonts w:ascii="Wingdings" w:hAnsi="Wingdings" w:hint="default"/>
+      </w:rPr>
+    </w:lvl>
+  </w:abstractNum>
+  <w:abstractNum w:abstractNumId="7" w15:restartNumberingAfterBreak="0">
+    <w:nsid w:val="510153DA"/>
+    <w:multiLevelType w:val="hybridMultilevel"/>
+    <w:tmpl w:val="41ACEE2A"/>
+    <w:lvl w:ilvl="0" w:tplc="04090001">
+      <w:start w:val="1"/>
+      <w:numFmt w:val="bullet"/>
+      <w:lvlText w:val=""/>
+      <w:lvlJc w:val="left"/>
+      <w:pPr>
+        <w:ind w:left="1440" w:hanging="360"/>
+      </w:pPr>
+      <w:rPr>
+        <w:rFonts w:ascii="Symbol" w:hAnsi="Symbol" w:hint="default"/>
+      </w:rPr>
+    </w:lvl>
+    <w:lvl w:ilvl="1" w:tplc="04090003" w:tentative="1">
+      <w:start w:val="1"/>
+      <w:numFmt w:val="bullet"/>
+      <w:lvlText w:val="o"/>
+      <w:lvlJc w:val="left"/>
+      <w:pPr>
+        <w:ind w:left="2160" w:hanging="360"/>
+      </w:pPr>
+      <w:rPr>
+        <w:rFonts w:ascii="Courier New" w:hAnsi="Courier New" w:cs="Courier New" w:hint="default"/>
+      </w:rPr>
+    </w:lvl>
+    <w:lvl w:ilvl="2" w:tplc="04090005" w:tentative="1">
+      <w:start w:val="1"/>
+      <w:numFmt w:val="bullet"/>
+      <w:lvlText w:val=""/>
+      <w:lvlJc w:val="left"/>
+      <w:pPr>
+        <w:ind w:left="2880" w:hanging="360"/>
+      </w:pPr>
+      <w:rPr>
+        <w:rFonts w:ascii="Wingdings" w:hAnsi="Wingdings" w:hint="default"/>
+      </w:rPr>
+    </w:lvl>
+    <w:lvl w:ilvl="3" w:tplc="04090001" w:tentative="1">
+      <w:start w:val="1"/>
+      <w:numFmt w:val="bullet"/>
+      <w:lvlText w:val=""/>
+      <w:lvlJc w:val="left"/>
+      <w:pPr>
+        <w:ind w:left="3600" w:hanging="360"/>
+      </w:pPr>
+      <w:rPr>
+        <w:rFonts w:ascii="Symbol" w:hAnsi="Symbol" w:hint="default"/>
+      </w:rPr>
+    </w:lvl>
+    <w:lvl w:ilvl="4" w:tplc="04090003" w:tentative="1">
+      <w:start w:val="1"/>
+      <w:numFmt w:val="bullet"/>
+      <w:lvlText w:val="o"/>
+      <w:lvlJc w:val="left"/>
+      <w:pPr>
+        <w:ind w:left="4320" w:hanging="360"/>
+      </w:pPr>
+      <w:rPr>
+        <w:rFonts w:ascii="Courier New" w:hAnsi="Courier New" w:cs="Courier New" w:hint="default"/>
+      </w:rPr>
+    </w:lvl>
+    <w:lvl w:ilvl="5" w:tplc="04090005" w:tentative="1">
+      <w:start w:val="1"/>
+      <w:numFmt w:val="bullet"/>
+      <w:lvlText w:val=""/>
+      <w:lvlJc w:val="left"/>
+      <w:pPr>
+        <w:ind w:left="5040" w:hanging="360"/>
+      </w:pPr>
+      <w:rPr>
+        <w:rFonts w:ascii="Wingdings" w:hAnsi="Wingdings" w:hint="default"/>
+      </w:rPr>
+    </w:lvl>
+    <w:lvl w:ilvl="6" w:tplc="04090001" w:tentative="1">
+      <w:start w:val="1"/>
+      <w:numFmt w:val="bullet"/>
+      <w:lvlText w:val=""/>
+      <w:lvlJc w:val="left"/>
+      <w:pPr>
+        <w:ind w:left="5760" w:hanging="360"/>
+      </w:pPr>
+      <w:rPr>
+        <w:rFonts w:ascii="Symbol" w:hAnsi="Symbol" w:hint="default"/>
+      </w:rPr>
+    </w:lvl>
+    <w:lvl w:ilvl="7" w:tplc="04090003" w:tentative="1">
+      <w:start w:val="1"/>
+      <w:numFmt w:val="bullet"/>
+      <w:lvlText w:val="o"/>
+      <w:lvlJc w:val="left"/>
+      <w:pPr>
+        <w:ind w:left="6480" w:hanging="360"/>
+      </w:pPr>
+      <w:rPr>
+        <w:rFonts w:ascii="Courier New" w:hAnsi="Courier New" w:cs="Courier New" w:hint="default"/>
+      </w:rPr>
+    </w:lvl>
+    <w:lvl w:ilvl="8" w:tplc="04090005" w:tentative="1">
+      <w:start w:val="1"/>
+      <w:numFmt w:val="bullet"/>
+      <w:lvlText w:val=""/>
+      <w:lvlJc w:val="left"/>
+      <w:pPr>
+        <w:ind w:left="7200" w:hanging="360"/>
+      </w:pPr>
+      <w:rPr>
+        <w:rFonts w:ascii="Wingdings" w:hAnsi="Wingdings" w:hint="default"/>
+      </w:rPr>
+    </w:lvl>
+  </w:abstractNum>
+  <w:abstractNum w:abstractNumId="8" w15:restartNumberingAfterBreak="0">
+    <w:nsid w:val="53687366"/>
+    <w:multiLevelType w:val="hybridMultilevel"/>
+    <w:tmpl w:val="D4F2FD94"/>
+    <w:lvl w:ilvl="0" w:tplc="0409000F">
+      <w:start w:val="1"/>
+      <w:numFmt w:val="decimal"/>
+      <w:lvlText w:val="%1."/>
+      <w:lvlJc w:val="left"/>
+      <w:pPr>
+        <w:ind w:left="2160" w:hanging="360"/>
+      </w:pPr>
+    </w:lvl>
+    <w:lvl w:ilvl="1" w:tplc="04090019">
+      <w:start w:val="1"/>
+      <w:numFmt w:val="lowerLetter"/>
+      <w:lvlText w:val="%2."/>
+      <w:lvlJc w:val="left"/>
+      <w:pPr>
+        <w:ind w:left="2880" w:hanging="360"/>
+      </w:pPr>
+    </w:lvl>
+    <w:lvl w:ilvl="2" w:tplc="0409001B">
+      <w:start w:val="1"/>
+      <w:numFmt w:val="lowerRoman"/>
+      <w:lvlText w:val="%3."/>
+      <w:lvlJc w:val="right"/>
+      <w:pPr>
+        <w:ind w:left="3600" w:hanging="180"/>
+      </w:pPr>
+    </w:lvl>
+    <w:lvl w:ilvl="3" w:tplc="0409000F">
+      <w:start w:val="1"/>
+      <w:numFmt w:val="decimal"/>
+      <w:lvlText w:val="%4."/>
+      <w:lvlJc w:val="left"/>
+      <w:pPr>
+        <w:ind w:left="4320" w:hanging="360"/>
+      </w:pPr>
+    </w:lvl>
+    <w:lvl w:ilvl="4" w:tplc="04090019" w:tentative="1">
+      <w:start w:val="1"/>
+      <w:numFmt w:val="lowerLetter"/>
+      <w:lvlText w:val="%5."/>
+      <w:lvlJc w:val="left"/>
+      <w:pPr>
+        <w:ind w:left="5040" w:hanging="360"/>
+      </w:pPr>
+    </w:lvl>
+    <w:lvl w:ilvl="5" w:tplc="0409001B" w:tentative="1">
+      <w:start w:val="1"/>
+      <w:numFmt w:val="lowerRoman"/>
+      <w:lvlText w:val="%6."/>
+      <w:lvlJc w:val="right"/>
+      <w:pPr>
+        <w:ind w:left="5760" w:hanging="180"/>
+      </w:pPr>
+    </w:lvl>
+    <w:lvl w:ilvl="6" w:tplc="0409000F" w:tentative="1">
+      <w:start w:val="1"/>
+      <w:numFmt w:val="decimal"/>
+      <w:lvlText w:val="%7."/>
+      <w:lvlJc w:val="left"/>
+      <w:pPr>
+        <w:ind w:left="6480" w:hanging="360"/>
+      </w:pPr>
+    </w:lvl>
+    <w:lvl w:ilvl="7" w:tplc="04090019" w:tentative="1">
+      <w:start w:val="1"/>
+      <w:numFmt w:val="lowerLetter"/>
+      <w:lvlText w:val="%8."/>
+      <w:lvlJc w:val="left"/>
+      <w:pPr>
+        <w:ind w:left="7200" w:hanging="360"/>
+      </w:pPr>
+    </w:lvl>
+    <w:lvl w:ilvl="8" w:tplc="0409001B" w:tentative="1">
+      <w:start w:val="1"/>
+      <w:numFmt w:val="lowerRoman"/>
+      <w:lvlText w:val="%9."/>
+      <w:lvlJc w:val="right"/>
+      <w:pPr>
+        <w:ind w:left="7920" w:hanging="180"/>
+      </w:pPr>
+    </w:lvl>
+  </w:abstractNum>
+  <w:abstractNum w:abstractNumId="9" w15:restartNumberingAfterBreak="0">
+    <w:nsid w:val="6B9052EE"/>
+    <w:multiLevelType w:val="hybridMultilevel"/>
+    <w:tmpl w:val="519C3038"/>
+    <w:lvl w:ilvl="0" w:tplc="0409000F">
+      <w:start w:val="1"/>
+      <w:numFmt w:val="decimal"/>
+      <w:lvlText w:val="%1."/>
+      <w:lvlJc w:val="left"/>
+      <w:pPr>
+        <w:ind w:left="2160" w:hanging="360"/>
+      </w:pPr>
+    </w:lvl>
+    <w:lvl w:ilvl="1" w:tplc="04090019">
+      <w:start w:val="1"/>
+      <w:numFmt w:val="lowerLetter"/>
+      <w:lvlText w:val="%2."/>
+      <w:lvlJc w:val="left"/>
+      <w:pPr>
+        <w:ind w:left="2880" w:hanging="360"/>
+      </w:pPr>
+    </w:lvl>
+    <w:lvl w:ilvl="2" w:tplc="0409001B">
+      <w:start w:val="1"/>
+      <w:numFmt w:val="lowerRoman"/>
+      <w:lvlText w:val="%3."/>
+      <w:lvlJc w:val="right"/>
+      <w:pPr>
+        <w:ind w:left="3600" w:hanging="180"/>
+      </w:pPr>
+    </w:lvl>
+    <w:lvl w:ilvl="3" w:tplc="0409000F" w:tentative="1">
+      <w:start w:val="1"/>
+      <w:numFmt w:val="decimal"/>
+      <w:lvlText w:val="%4."/>
+      <w:lvlJc w:val="left"/>
+      <w:pPr>
+        <w:ind w:left="4320" w:hanging="360"/>
+      </w:pPr>
+    </w:lvl>
+    <w:lvl w:ilvl="4" w:tplc="04090019" w:tentative="1">
+      <w:start w:val="1"/>
+      <w:numFmt w:val="lowerLetter"/>
+      <w:lvlText w:val="%5."/>
+      <w:lvlJc w:val="left"/>
+      <w:pPr>
+        <w:ind w:left="5040" w:hanging="360"/>
+      </w:pPr>
+    </w:lvl>
+    <w:lvl w:ilvl="5" w:tplc="0409001B" w:tentative="1">
+      <w:start w:val="1"/>
+      <w:numFmt w:val="lowerRoman"/>
+      <w:lvlText w:val="%6."/>
+      <w:lvlJc w:val="right"/>
+      <w:pPr>
+        <w:ind w:left="5760" w:hanging="180"/>
+      </w:pPr>
+    </w:lvl>
+    <w:lvl w:ilvl="6" w:tplc="0409000F" w:tentative="1">
+      <w:start w:val="1"/>
+      <w:numFmt w:val="decimal"/>
+      <w:lvlText w:val="%7."/>
+      <w:lvlJc w:val="left"/>
+      <w:pPr>
+        <w:ind w:left="6480" w:hanging="360"/>
+      </w:pPr>
+    </w:lvl>
+    <w:lvl w:ilvl="7" w:tplc="04090019" w:tentative="1">
+      <w:start w:val="1"/>
+      <w:numFmt w:val="lowerLetter"/>
+      <w:lvlText w:val="%8."/>
+      <w:lvlJc w:val="left"/>
+      <w:pPr>
+        <w:ind w:left="7200" w:hanging="360"/>
+      </w:pPr>
+    </w:lvl>
+    <w:lvl w:ilvl="8" w:tplc="0409001B" w:tentative="1">
+      <w:start w:val="1"/>
+      <w:numFmt w:val="lowerRoman"/>
+      <w:lvlText w:val="%9."/>
+      <w:lvlJc w:val="right"/>
+      <w:pPr>
+        <w:ind w:left="7920" w:hanging="180"/>
+      </w:pPr>
+    </w:lvl>
+  </w:abstractNum>
+  <w:abstractNum w:abstractNumId="10" w15:restartNumberingAfterBreak="0">
+    <w:nsid w:val="7C424FF8"/>
+    <w:multiLevelType w:val="hybridMultilevel"/>
+    <w:tmpl w:val="5BC4DC40"/>
+    <w:lvl w:ilvl="0" w:tplc="04090001">
+      <w:start w:val="1"/>
+      <w:numFmt w:val="bullet"/>
+      <w:lvlText w:val=""/>
+      <w:lvlJc w:val="left"/>
+      <w:pPr>
+        <w:ind w:left="1440" w:hanging="360"/>
+      </w:pPr>
+      <w:rPr>
+        <w:rFonts w:ascii="Symbol" w:hAnsi="Symbol" w:hint="default"/>
+      </w:rPr>
+    </w:lvl>
+    <w:lvl w:ilvl="1" w:tplc="04090003">
+      <w:start w:val="1"/>
+      <w:numFmt w:val="bullet"/>
+      <w:lvlText w:val="o"/>
+      <w:lvlJc w:val="left"/>
+      <w:pPr>
+        <w:ind w:left="2160" w:hanging="360"/>
+      </w:pPr>
+      <w:rPr>
+        <w:rFonts w:ascii="Courier New" w:hAnsi="Courier New" w:cs="Courier New" w:hint="default"/>
+      </w:rPr>
+    </w:lvl>
+    <w:lvl w:ilvl="2" w:tplc="04090005" w:tentative="1">
+      <w:start w:val="1"/>
+      <w:numFmt w:val="bullet"/>
+      <w:lvlText w:val=""/>
+      <w:lvlJc w:val="left"/>
+      <w:pPr>
+        <w:ind w:left="2880" w:hanging="360"/>
+      </w:pPr>
+      <w:rPr>
+        <w:rFonts w:ascii="Wingdings" w:hAnsi="Wingdings" w:hint="default"/>
+      </w:rPr>
+    </w:lvl>
+    <w:lvl w:ilvl="3" w:tplc="04090001" w:tentative="1">
+      <w:start w:val="1"/>
+      <w:numFmt w:val="bullet"/>
+      <w:lvlText w:val=""/>
+      <w:lvlJc w:val="left"/>
+      <w:pPr>
+        <w:ind w:left="3600" w:hanging="360"/>
+      </w:pPr>
+      <w:rPr>
+        <w:rFonts w:ascii="Symbol" w:hAnsi="Symbol" w:hint="default"/>
+      </w:rPr>
+    </w:lvl>
+    <w:lvl w:ilvl="4" w:tplc="04090003" w:tentative="1">
+      <w:start w:val="1"/>
+      <w:numFmt w:val="bullet"/>
+      <w:lvlText w:val="o"/>
+      <w:lvlJc w:val="left"/>
+      <w:pPr>
+        <w:ind w:left="4320" w:hanging="360"/>
+      </w:pPr>
+      <w:rPr>
+        <w:rFonts w:ascii="Courier New" w:hAnsi="Courier New" w:cs="Courier New" w:hint="default"/>
+      </w:rPr>
+    </w:lvl>
+    <w:lvl w:ilvl="5" w:tplc="04090005" w:tentative="1">
+      <w:start w:val="1"/>
+      <w:numFmt w:val="bullet"/>
+      <w:lvlText w:val=""/>
+      <w:lvlJc w:val="left"/>
+      <w:pPr>
+        <w:ind w:left="5040" w:hanging="360"/>
+      </w:pPr>
+      <w:rPr>
+        <w:rFonts w:ascii="Wingdings" w:hAnsi="Wingdings" w:hint="default"/>
+      </w:rPr>
+    </w:lvl>
+    <w:lvl w:ilvl="6" w:tplc="04090001" w:tentative="1">
+      <w:start w:val="1"/>
+      <w:numFmt w:val="bullet"/>
+      <w:lvlText w:val=""/>
+      <w:lvlJc w:val="left"/>
+      <w:pPr>
+        <w:ind w:left="5760" w:hanging="360"/>
+      </w:pPr>
+      <w:rPr>
+        <w:rFonts w:ascii="Symbol" w:hAnsi="Symbol" w:hint="default"/>
+      </w:rPr>
+    </w:lvl>
+    <w:lvl w:ilvl="7" w:tplc="04090003" w:tentative="1">
+      <w:start w:val="1"/>
+      <w:numFmt w:val="bullet"/>
+      <w:lvlText w:val="o"/>
+      <w:lvlJc w:val="left"/>
+      <w:pPr>
+        <w:ind w:left="6480" w:hanging="360"/>
+      </w:pPr>
+      <w:rPr>
+        <w:rFonts w:ascii="Courier New" w:hAnsi="Courier New" w:cs="Courier New" w:hint="default"/>
+      </w:rPr>
+    </w:lvl>
+    <w:lvl w:ilvl="8" w:tplc="04090005" w:tentative="1">
+      <w:start w:val="1"/>
+      <w:numFmt w:val="bullet"/>
+      <w:lvlText w:val=""/>
+      <w:lvlJc w:val="left"/>
+      <w:pPr>
+        <w:ind w:left="7200" w:hanging="360"/>
+      </w:pPr>
+      <w:rPr>
+        <w:rFonts w:ascii="Wingdings" w:hAnsi="Wingdings" w:hint="default"/>
+      </w:rPr>
+    </w:lvl>
+  </w:abstractNum>
+  <w:num w:numId="1">
+    <w:abstractNumId w:val="7"/>
+  </w:num>
+  <w:num w:numId="2">
+    <w:abstractNumId w:val="0"/>
+  </w:num>
+  <w:num w:numId="3">
+    <w:abstractNumId w:val="10"/>
+  </w:num>
+  <w:num w:numId="4">
+    <w:abstractNumId w:val="1"/>
+  </w:num>
+  <w:num w:numId="5">
+    <w:abstractNumId w:val="6"/>
+  </w:num>
+  <w:num w:numId="6">
+    <w:abstractNumId w:val="4"/>
+  </w:num>
+  <w:num w:numId="7">
+    <w:abstractNumId w:val="3"/>
+  </w:num>
+  <w:num w:numId="8">
+    <w:abstractNumId w:val="2"/>
+  </w:num>
+  <w:num w:numId="9">
+    <w:abstractNumId w:val="8"/>
+  </w:num>
+  <w:num w:numId="10">
+    <w:abstractNumId w:val="9"/>
+  </w:num>
+  <w:num w:numId="11">
+    <w:abstractNumId w:val="5"/>
+  </w:num>
+</w:numbering>
 </file>
 
 <file path=word/styles.xml><?xml version="1.0" encoding="utf-8"?>
@@ -1178,6 +5504,17 @@
     <w:uiPriority w:val="99"/>
     <w:rsid w:val="00997134"/>
   </w:style>
+  <w:style w:type="paragraph" w:styleId="ListParagraph">
+    <w:name w:val="List Paragraph"/>
+    <w:basedOn w:val="Normal"/>
+    <w:uiPriority w:val="34"/>
+    <w:qFormat/>
+    <w:rsid w:val="00514DCA"/>
+    <w:pPr>
+      <w:ind w:left="720"/>
+      <w:contextualSpacing/>
+    </w:pPr>
+  </w:style>
 </w:styles>
 </file>
 

</xml_diff>